<commit_message>
small fixes in report
</commit_message>
<xml_diff>
--- a/inf/report.docx
+++ b/inf/report.docx
@@ -253,6 +253,13 @@
     <w:p/>
     <w:sdt>
       <w:sdtPr>
+        <w:rPr>
+          <w:rFonts w:asciiTheme="minorHAnsi" w:eastAsiaTheme="minorHAnsi" w:hAnsiTheme="minorHAnsi" w:cstheme="minorBidi"/>
+          <w:color w:val="auto"/>
+          <w:sz w:val="22"/>
+          <w:szCs w:val="22"/>
+          <w:lang w:eastAsia="en-US"/>
+        </w:rPr>
         <w:id w:val="-1285649711"/>
         <w:docPartObj>
           <w:docPartGallery w:val="Table of Contents"/>
@@ -261,13 +268,8 @@
       </w:sdtPr>
       <w:sdtEndPr>
         <w:rPr>
-          <w:rFonts w:asciiTheme="minorHAnsi" w:eastAsiaTheme="minorHAnsi" w:hAnsiTheme="minorHAnsi" w:cstheme="minorBidi"/>
           <w:b/>
           <w:bCs/>
-          <w:color w:val="auto"/>
-          <w:sz w:val="22"/>
-          <w:szCs w:val="22"/>
-          <w:lang w:eastAsia="en-US"/>
         </w:rPr>
       </w:sdtEndPr>
       <w:sdtContent>
@@ -300,7 +302,7 @@
           <w:r>
             <w:fldChar w:fldCharType="separate"/>
           </w:r>
-          <w:hyperlink w:anchor="_Toc54962673" w:history="1">
+          <w:hyperlink w:anchor="_Toc55032257" w:history="1">
             <w:r>
               <w:rPr>
                 <w:rStyle w:val="a4"/>
@@ -327,7 +329,7 @@
                 <w:noProof/>
                 <w:webHidden/>
               </w:rPr>
-              <w:instrText xml:space="preserve"> PAGEREF _Toc54962673 \h </w:instrText>
+              <w:instrText xml:space="preserve"> PAGEREF _Toc55032257 \h </w:instrText>
             </w:r>
             <w:r>
               <w:rPr>
@@ -370,27 +372,13 @@
               <w:lang w:eastAsia="ru-RU"/>
             </w:rPr>
           </w:pPr>
-          <w:hyperlink w:anchor="_Toc54962674" w:history="1">
+          <w:hyperlink w:anchor="_Toc55032258" w:history="1">
             <w:r>
               <w:rPr>
                 <w:rStyle w:val="a4"/>
                 <w:noProof/>
               </w:rPr>
-              <w:t xml:space="preserve">Диаграмма </w:t>
-            </w:r>
-            <w:r>
-              <w:rPr>
-                <w:rStyle w:val="a4"/>
-                <w:noProof/>
-              </w:rPr>
-              <w:t>п</w:t>
-            </w:r>
-            <w:r>
-              <w:rPr>
-                <w:rStyle w:val="a4"/>
-                <w:noProof/>
-              </w:rPr>
-              <w:t>рецедентов использования</w:t>
+              <w:t>Диаграмма прецедентов использования</w:t>
             </w:r>
             <w:r>
               <w:rPr>
@@ -411,7 +399,7 @@
                 <w:noProof/>
                 <w:webHidden/>
               </w:rPr>
-              <w:instrText xml:space="preserve"> PAGEREF _Toc54962674 \h </w:instrText>
+              <w:instrText xml:space="preserve"> PAGEREF _Toc55032258 \h </w:instrText>
             </w:r>
             <w:r>
               <w:rPr>
@@ -454,7 +442,7 @@
               <w:lang w:eastAsia="ru-RU"/>
             </w:rPr>
           </w:pPr>
-          <w:hyperlink w:anchor="_Toc54962675" w:history="1">
+          <w:hyperlink w:anchor="_Toc55032259" w:history="1">
             <w:r>
               <w:rPr>
                 <w:rStyle w:val="a4"/>
@@ -481,7 +469,7 @@
                 <w:noProof/>
                 <w:webHidden/>
               </w:rPr>
-              <w:instrText xml:space="preserve"> PAGEREF _Toc54962675 \h </w:instrText>
+              <w:instrText xml:space="preserve"> PAGEREF _Toc55032259 \h </w:instrText>
             </w:r>
             <w:r>
               <w:rPr>
@@ -524,7 +512,7 @@
               <w:lang w:eastAsia="ru-RU"/>
             </w:rPr>
           </w:pPr>
-          <w:hyperlink w:anchor="_Toc54962676" w:history="1">
+          <w:hyperlink w:anchor="_Toc55032260" w:history="1">
             <w:r>
               <w:rPr>
                 <w:rStyle w:val="a4"/>
@@ -551,7 +539,7 @@
                 <w:noProof/>
                 <w:webHidden/>
               </w:rPr>
-              <w:instrText xml:space="preserve"> PAGEREF _Toc54962676 \h </w:instrText>
+              <w:instrText xml:space="preserve"> PAGEREF _Toc55032260 \h </w:instrText>
             </w:r>
             <w:r>
               <w:rPr>
@@ -594,7 +582,7 @@
               <w:lang w:eastAsia="ru-RU"/>
             </w:rPr>
           </w:pPr>
-          <w:hyperlink w:anchor="_Toc54962677" w:history="1">
+          <w:hyperlink w:anchor="_Toc55032261" w:history="1">
             <w:r>
               <w:rPr>
                 <w:rStyle w:val="a4"/>
@@ -621,7 +609,7 @@
                 <w:noProof/>
                 <w:webHidden/>
               </w:rPr>
-              <w:instrText xml:space="preserve"> PAGEREF _Toc54962677 \h </w:instrText>
+              <w:instrText xml:space="preserve"> PAGEREF _Toc55032261 \h </w:instrText>
             </w:r>
             <w:r>
               <w:rPr>
@@ -641,7 +629,7 @@
                 <w:noProof/>
                 <w:webHidden/>
               </w:rPr>
-              <w:t>10</w:t>
+              <w:t>9</w:t>
             </w:r>
             <w:r>
               <w:rPr>
@@ -664,13 +652,13 @@
               <w:lang w:eastAsia="ru-RU"/>
             </w:rPr>
           </w:pPr>
-          <w:hyperlink w:anchor="_Toc54962678" w:history="1">
+          <w:hyperlink w:anchor="_Toc55032262" w:history="1">
             <w:r>
               <w:rPr>
                 <w:rStyle w:val="a4"/>
                 <w:noProof/>
               </w:rPr>
-              <w:t>Вывод</w:t>
+              <w:t>Код тестов</w:t>
             </w:r>
             <w:r>
               <w:rPr>
@@ -691,7 +679,7 @@
                 <w:noProof/>
                 <w:webHidden/>
               </w:rPr>
-              <w:instrText xml:space="preserve"> PAGEREF _Toc54962678 \h </w:instrText>
+              <w:instrText xml:space="preserve"> PAGEREF _Toc55032262 \h </w:instrText>
             </w:r>
             <w:r>
               <w:rPr>
@@ -711,7 +699,77 @@
                 <w:noProof/>
                 <w:webHidden/>
               </w:rPr>
-              <w:t>10</w:t>
+              <w:t>9</w:t>
+            </w:r>
+            <w:r>
+              <w:rPr>
+                <w:noProof/>
+                <w:webHidden/>
+              </w:rPr>
+              <w:fldChar w:fldCharType="end"/>
+            </w:r>
+          </w:hyperlink>
+        </w:p>
+        <w:p>
+          <w:pPr>
+            <w:pStyle w:val="11"/>
+            <w:tabs>
+              <w:tab w:val="right" w:leader="dot" w:pos="10456"/>
+            </w:tabs>
+            <w:rPr>
+              <w:rFonts w:eastAsiaTheme="minorEastAsia"/>
+              <w:noProof/>
+              <w:lang w:eastAsia="ru-RU"/>
+            </w:rPr>
+          </w:pPr>
+          <w:hyperlink w:anchor="_Toc55032263" w:history="1">
+            <w:r>
+              <w:rPr>
+                <w:rStyle w:val="a4"/>
+                <w:noProof/>
+              </w:rPr>
+              <w:t>Вывод</w:t>
+            </w:r>
+            <w:r>
+              <w:rPr>
+                <w:noProof/>
+                <w:webHidden/>
+              </w:rPr>
+              <w:tab/>
+            </w:r>
+            <w:r>
+              <w:rPr>
+                <w:noProof/>
+                <w:webHidden/>
+              </w:rPr>
+              <w:fldChar w:fldCharType="begin"/>
+            </w:r>
+            <w:r>
+              <w:rPr>
+                <w:noProof/>
+                <w:webHidden/>
+              </w:rPr>
+              <w:instrText xml:space="preserve"> PAGEREF _Toc55032263 \h </w:instrText>
+            </w:r>
+            <w:r>
+              <w:rPr>
+                <w:noProof/>
+                <w:webHidden/>
+              </w:rPr>
+            </w:r>
+            <w:r>
+              <w:rPr>
+                <w:noProof/>
+                <w:webHidden/>
+              </w:rPr>
+              <w:fldChar w:fldCharType="separate"/>
+            </w:r>
+            <w:r>
+              <w:rPr>
+                <w:noProof/>
+                <w:webHidden/>
+              </w:rPr>
+              <w:t>9</w:t>
             </w:r>
             <w:r>
               <w:rPr>
@@ -737,7 +795,6 @@
       <w:pPr>
         <w:pStyle w:val="1"/>
       </w:pPr>
-      <w:bookmarkStart w:id="0" w:name="_Toc54962673"/>
       <w:r>
         <w:br w:type="page"/>
       </w:r>
@@ -746,6 +803,7 @@
       <w:pPr>
         <w:pStyle w:val="1"/>
       </w:pPr>
+      <w:bookmarkStart w:id="0" w:name="_Toc55032257"/>
       <w:r>
         <w:lastRenderedPageBreak/>
         <w:t>Задание</w:t>
@@ -793,14 +851,79 @@
           <w:sz w:val="24"/>
           <w:szCs w:val="24"/>
         </w:rPr>
-        <w:t xml:space="preserve"> - интернет магазин бытовой техники и электроники. </w:t>
+        <w:t xml:space="preserve"> - интернет магазин бытовой техники и электроники</w:t>
+      </w:r>
+      <w:r>
+        <w:rPr>
+          <w:rFonts w:ascii="Times New Roman" w:hAnsi="Times New Roman" w:cs="Times New Roman"/>
+          <w:color w:val="333333"/>
+          <w:sz w:val="24"/>
+          <w:szCs w:val="24"/>
+        </w:rPr>
+        <w:t xml:space="preserve"> </w:t>
+      </w:r>
+      <w:r>
+        <w:rPr>
+          <w:rFonts w:ascii="Times New Roman" w:hAnsi="Times New Roman" w:cs="Times New Roman"/>
+          <w:color w:val="333333"/>
+          <w:sz w:val="24"/>
+          <w:szCs w:val="24"/>
+        </w:rPr>
+        <w:t>«</w:t>
+      </w:r>
+      <w:proofErr w:type="spellStart"/>
+      <w:r>
+        <w:rPr>
+          <w:rFonts w:ascii="Times New Roman" w:hAnsi="Times New Roman" w:cs="Times New Roman"/>
+          <w:color w:val="333333"/>
+          <w:sz w:val="24"/>
+          <w:szCs w:val="24"/>
+        </w:rPr>
+        <w:t>Юлмарт</w:t>
+      </w:r>
+      <w:proofErr w:type="spellEnd"/>
+      <w:r>
+        <w:rPr>
+          <w:rFonts w:ascii="Times New Roman" w:hAnsi="Times New Roman" w:cs="Times New Roman"/>
+          <w:color w:val="333333"/>
+          <w:sz w:val="24"/>
+          <w:szCs w:val="24"/>
+        </w:rPr>
+        <w:t>»</w:t>
+      </w:r>
+      <w:r>
+        <w:rPr>
+          <w:rFonts w:ascii="Times New Roman" w:hAnsi="Times New Roman" w:cs="Times New Roman"/>
+          <w:color w:val="333333"/>
+          <w:sz w:val="24"/>
+          <w:szCs w:val="24"/>
+        </w:rPr>
+        <w:t>.</w:t>
+      </w:r>
+      <w:r>
+        <w:rPr>
+          <w:rFonts w:ascii="Times New Roman" w:hAnsi="Times New Roman" w:cs="Times New Roman"/>
+          <w:color w:val="333333"/>
+          <w:sz w:val="24"/>
+          <w:szCs w:val="24"/>
+        </w:rPr>
+        <w:t xml:space="preserve"> </w:t>
+      </w:r>
+      <w:r>
+        <w:rPr>
+          <w:rFonts w:ascii="Times New Roman" w:hAnsi="Times New Roman" w:cs="Times New Roman"/>
+          <w:color w:val="333333"/>
+          <w:sz w:val="24"/>
+          <w:szCs w:val="24"/>
+        </w:rPr>
+        <w:t xml:space="preserve"> </w:t>
       </w:r>
     </w:p>
     <w:p>
       <w:pPr>
         <w:pStyle w:val="1"/>
       </w:pPr>
-      <w:bookmarkStart w:id="1" w:name="_Toc54962674"/>
+      <w:bookmarkStart w:id="1" w:name="_Toc55032258"/>
       <w:r>
         <w:t>Д</w:t>
       </w:r>
@@ -815,6 +938,7 @@
     <w:p>
       <w:pPr>
         <w:keepNext/>
+        <w:jc w:val="center"/>
         <w:rPr>
           <w:rFonts w:ascii="Times New Roman" w:hAnsi="Times New Roman" w:cs="Times New Roman"/>
           <w:sz w:val="24"/>
@@ -984,7 +1108,7 @@
       <w:pPr>
         <w:pStyle w:val="1"/>
       </w:pPr>
-      <w:bookmarkStart w:id="2" w:name="_Toc54962675"/>
+      <w:bookmarkStart w:id="2" w:name="_Toc55032259"/>
       <w:r>
         <w:lastRenderedPageBreak/>
         <w:t>Checklist тестового покрытия</w:t>
@@ -994,6 +1118,7 @@
     <w:p>
       <w:pPr>
         <w:keepNext/>
+        <w:jc w:val="center"/>
         <w:rPr>
           <w:rFonts w:ascii="Times New Roman" w:hAnsi="Times New Roman" w:cs="Times New Roman"/>
           <w:sz w:val="24"/>
@@ -1156,7 +1281,23 @@
           <w:sz w:val="24"/>
           <w:szCs w:val="24"/>
         </w:rPr>
-        <w:t xml:space="preserve"> диаграмма - </w:t>
+        <w:t xml:space="preserve"> диаграмма </w:t>
+      </w:r>
+      <w:r>
+        <w:rPr>
+          <w:rFonts w:ascii="Times New Roman" w:hAnsi="Times New Roman" w:cs="Times New Roman"/>
+          <w:sz w:val="24"/>
+          <w:szCs w:val="24"/>
+        </w:rPr>
+        <w:t>–</w:t>
+      </w:r>
+      <w:r>
+        <w:rPr>
+          <w:rFonts w:ascii="Times New Roman" w:hAnsi="Times New Roman" w:cs="Times New Roman"/>
+          <w:sz w:val="24"/>
+          <w:szCs w:val="24"/>
+        </w:rPr>
+        <w:t xml:space="preserve"> </w:t>
       </w:r>
       <w:r>
         <w:rPr>
@@ -1165,7 +1306,7 @@
           <w:szCs w:val="24"/>
           <w:lang w:val="en-US"/>
         </w:rPr>
-        <w:t>check</w:t>
+        <w:t>checklist</w:t>
       </w:r>
       <w:r>
         <w:rPr>
@@ -1180,15 +1321,6 @@
           <w:rFonts w:ascii="Times New Roman" w:hAnsi="Times New Roman" w:cs="Times New Roman"/>
           <w:sz w:val="24"/>
           <w:szCs w:val="24"/>
-          <w:lang w:val="en-US"/>
-        </w:rPr>
-        <w:t>list</w:t>
-      </w:r>
-      <w:r>
-        <w:rPr>
-          <w:rFonts w:ascii="Times New Roman" w:hAnsi="Times New Roman" w:cs="Times New Roman"/>
-          <w:sz w:val="24"/>
-          <w:szCs w:val="24"/>
         </w:rPr>
         <w:t>тестового покрытия</w:t>
       </w:r>
@@ -1197,7 +1329,7 @@
       <w:pPr>
         <w:pStyle w:val="1"/>
       </w:pPr>
-      <w:bookmarkStart w:id="3" w:name="_Toc54962676"/>
+      <w:bookmarkStart w:id="3" w:name="_Toc55032260"/>
       <w:r>
         <w:t>Описание тестового покрытия</w:t>
       </w:r>
@@ -1282,8 +1414,8 @@
         <w:tblLook w:val="04A0" w:firstRow="1" w:lastRow="0" w:firstColumn="1" w:lastColumn="0" w:noHBand="0" w:noVBand="1"/>
       </w:tblPr>
       <w:tblGrid>
-        <w:gridCol w:w="3485"/>
-        <w:gridCol w:w="3486"/>
+        <w:gridCol w:w="4673"/>
+        <w:gridCol w:w="3489"/>
       </w:tblGrid>
       <w:tr>
         <w:trPr>
@@ -1291,7 +1423,7 @@
         </w:trPr>
         <w:tc>
           <w:tcPr>
-            <w:tcW w:w="6971" w:type="dxa"/>
+            <w:tcW w:w="8162" w:type="dxa"/>
             <w:gridSpan w:val="2"/>
           </w:tcPr>
           <w:p>
@@ -1324,7 +1456,7 @@
         </w:trPr>
         <w:tc>
           <w:tcPr>
-            <w:tcW w:w="3485" w:type="dxa"/>
+            <w:tcW w:w="4673" w:type="dxa"/>
           </w:tcPr>
           <w:p>
             <w:pPr>
@@ -1373,7 +1505,7 @@
         </w:trPr>
         <w:tc>
           <w:tcPr>
-            <w:tcW w:w="3485" w:type="dxa"/>
+            <w:tcW w:w="4673" w:type="dxa"/>
           </w:tcPr>
           <w:p>
             <w:pPr>
@@ -1494,8 +1626,8 @@
         <w:tblLook w:val="04A0" w:firstRow="1" w:lastRow="0" w:firstColumn="1" w:lastColumn="0" w:noHBand="0" w:noVBand="1"/>
       </w:tblPr>
       <w:tblGrid>
-        <w:gridCol w:w="3485"/>
-        <w:gridCol w:w="3486"/>
+        <w:gridCol w:w="4673"/>
+        <w:gridCol w:w="3489"/>
       </w:tblGrid>
       <w:tr>
         <w:trPr>
@@ -1503,7 +1635,7 @@
         </w:trPr>
         <w:tc>
           <w:tcPr>
-            <w:tcW w:w="6971" w:type="dxa"/>
+            <w:tcW w:w="8162" w:type="dxa"/>
             <w:gridSpan w:val="2"/>
           </w:tcPr>
           <w:p>
@@ -1536,7 +1668,7 @@
         </w:trPr>
         <w:tc>
           <w:tcPr>
-            <w:tcW w:w="3485" w:type="dxa"/>
+            <w:tcW w:w="4673" w:type="dxa"/>
           </w:tcPr>
           <w:p>
             <w:pPr>
@@ -1634,8 +1766,8 @@
         <w:tblLook w:val="04A0" w:firstRow="1" w:lastRow="0" w:firstColumn="1" w:lastColumn="0" w:noHBand="0" w:noVBand="1"/>
       </w:tblPr>
       <w:tblGrid>
-        <w:gridCol w:w="3485"/>
-        <w:gridCol w:w="3486"/>
+        <w:gridCol w:w="4815"/>
+        <w:gridCol w:w="3489"/>
       </w:tblGrid>
       <w:tr>
         <w:trPr>
@@ -1643,7 +1775,7 @@
         </w:trPr>
         <w:tc>
           <w:tcPr>
-            <w:tcW w:w="6971" w:type="dxa"/>
+            <w:tcW w:w="8304" w:type="dxa"/>
             <w:gridSpan w:val="2"/>
           </w:tcPr>
           <w:p>
@@ -1663,6 +1795,7 @@
                 <w:sz w:val="24"/>
                 <w:szCs w:val="24"/>
               </w:rPr>
+              <w:lastRenderedPageBreak/>
               <w:t>Просмотр детальной информации о товаре конкретной категории</w:t>
             </w:r>
             <w:r>
@@ -1685,7 +1818,7 @@
         </w:trPr>
         <w:tc>
           <w:tcPr>
-            <w:tcW w:w="3485" w:type="dxa"/>
+            <w:tcW w:w="4815" w:type="dxa"/>
             <w:vMerge w:val="restart"/>
           </w:tcPr>
           <w:p>
@@ -1841,7 +1974,7 @@
         </w:trPr>
         <w:tc>
           <w:tcPr>
-            <w:tcW w:w="3485" w:type="dxa"/>
+            <w:tcW w:w="4815" w:type="dxa"/>
             <w:vMerge/>
           </w:tcPr>
           <w:p>
@@ -1897,8 +2030,9 @@
         <w:tblLook w:val="04A0" w:firstRow="1" w:lastRow="0" w:firstColumn="1" w:lastColumn="0" w:noHBand="0" w:noVBand="1"/>
       </w:tblPr>
       <w:tblGrid>
-        <w:gridCol w:w="3485"/>
-        <w:gridCol w:w="3486"/>
+        <w:gridCol w:w="4815"/>
+        <w:gridCol w:w="3489"/>
+        <w:gridCol w:w="6"/>
       </w:tblGrid>
       <w:tr>
         <w:trPr>
@@ -1906,8 +2040,8 @@
         </w:trPr>
         <w:tc>
           <w:tcPr>
-            <w:tcW w:w="6971" w:type="dxa"/>
-            <w:gridSpan w:val="2"/>
+            <w:tcW w:w="8310" w:type="dxa"/>
+            <w:gridSpan w:val="3"/>
           </w:tcPr>
           <w:p>
             <w:pPr>
@@ -1943,11 +2077,13 @@
       </w:tr>
       <w:tr>
         <w:trPr>
+          <w:gridAfter w:val="1"/>
+          <w:wAfter w:w="6" w:type="dxa"/>
           <w:jc w:val="center"/>
         </w:trPr>
         <w:tc>
           <w:tcPr>
-            <w:tcW w:w="3485" w:type="dxa"/>
+            <w:tcW w:w="4815" w:type="dxa"/>
           </w:tcPr>
           <w:p>
             <w:pPr>
@@ -2080,13 +2216,31 @@
                 <w:sz w:val="24"/>
                 <w:szCs w:val="24"/>
               </w:rPr>
-              <w:t>Кликнуть по логотипу сайта «Юлмарт»</w:t>
+              <w:t>Кликнуть по логотипу сайта «</w:t>
+            </w:r>
+            <w:proofErr w:type="spellStart"/>
+            <w:r>
+              <w:rPr>
+                <w:rFonts w:ascii="Times New Roman" w:hAnsi="Times New Roman" w:cs="Times New Roman"/>
+                <w:sz w:val="24"/>
+                <w:szCs w:val="24"/>
+              </w:rPr>
+              <w:t>Юлмарт</w:t>
+            </w:r>
+            <w:proofErr w:type="spellEnd"/>
+            <w:r>
+              <w:rPr>
+                <w:rFonts w:ascii="Times New Roman" w:hAnsi="Times New Roman" w:cs="Times New Roman"/>
+                <w:sz w:val="24"/>
+                <w:szCs w:val="24"/>
+              </w:rPr>
+              <w:t>»</w:t>
             </w:r>
           </w:p>
         </w:tc>
         <w:tc>
           <w:tcPr>
-            <w:tcW w:w="3486" w:type="dxa"/>
+            <w:tcW w:w="3489" w:type="dxa"/>
           </w:tcPr>
           <w:p>
             <w:pPr>
@@ -2125,8 +2279,8 @@
         <w:tblLook w:val="04A0" w:firstRow="1" w:lastRow="0" w:firstColumn="1" w:lastColumn="0" w:noHBand="0" w:noVBand="1"/>
       </w:tblPr>
       <w:tblGrid>
-        <w:gridCol w:w="3485"/>
-        <w:gridCol w:w="3486"/>
+        <w:gridCol w:w="4855"/>
+        <w:gridCol w:w="3489"/>
       </w:tblGrid>
       <w:tr>
         <w:trPr>
@@ -2134,7 +2288,7 @@
         </w:trPr>
         <w:tc>
           <w:tcPr>
-            <w:tcW w:w="6971" w:type="dxa"/>
+            <w:tcW w:w="8344" w:type="dxa"/>
             <w:gridSpan w:val="2"/>
           </w:tcPr>
           <w:p>
@@ -2165,7 +2319,7 @@
         </w:trPr>
         <w:tc>
           <w:tcPr>
-            <w:tcW w:w="3485" w:type="dxa"/>
+            <w:tcW w:w="4855" w:type="dxa"/>
           </w:tcPr>
           <w:p>
             <w:pPr>
@@ -2344,14 +2498,13 @@
                 <w:sz w:val="24"/>
                 <w:szCs w:val="24"/>
               </w:rPr>
-              <w:lastRenderedPageBreak/>
               <w:t>Выбрать из появившегося списка город</w:t>
             </w:r>
           </w:p>
         </w:tc>
         <w:tc>
           <w:tcPr>
-            <w:tcW w:w="3486" w:type="dxa"/>
+            <w:tcW w:w="3489" w:type="dxa"/>
           </w:tcPr>
           <w:p>
             <w:pPr>
@@ -2367,140 +2520,7 @@
                 <w:sz w:val="24"/>
                 <w:szCs w:val="24"/>
               </w:rPr>
-              <w:lastRenderedPageBreak/>
               <w:t>Пользователь после просмотра информации о конкретной кофемашины возвращается на главную страницу</w:t>
-            </w:r>
-          </w:p>
-        </w:tc>
-      </w:tr>
-      <w:tr>
-        <w:trPr>
-          <w:jc w:val="center"/>
-        </w:trPr>
-        <w:tc>
-          <w:tcPr>
-            <w:tcW w:w="6971" w:type="dxa"/>
-            <w:gridSpan w:val="2"/>
-          </w:tcPr>
-          <w:p>
-            <w:pPr>
-              <w:jc w:val="center"/>
-              <w:rPr>
-                <w:rFonts w:ascii="Times New Roman" w:hAnsi="Times New Roman" w:cs="Times New Roman"/>
-                <w:sz w:val="24"/>
-                <w:szCs w:val="24"/>
-              </w:rPr>
-            </w:pPr>
-            <w:r>
-              <w:rPr>
-                <w:rFonts w:ascii="Times New Roman" w:hAnsi="Times New Roman" w:cs="Times New Roman"/>
-                <w:b/>
-                <w:bCs/>
-                <w:sz w:val="24"/>
-                <w:szCs w:val="24"/>
-              </w:rPr>
-              <w:t>Поменять текущее месторасположение</w:t>
-            </w:r>
-          </w:p>
-        </w:tc>
-      </w:tr>
-      <w:tr>
-        <w:trPr>
-          <w:jc w:val="center"/>
-        </w:trPr>
-        <w:tc>
-          <w:tcPr>
-            <w:tcW w:w="3485" w:type="dxa"/>
-          </w:tcPr>
-          <w:p>
-            <w:pPr>
-              <w:pStyle w:val="a3"/>
-              <w:numPr>
-                <w:ilvl w:val="0"/>
-                <w:numId w:val="7"/>
-              </w:numPr>
-              <w:ind w:left="315"/>
-              <w:rPr>
-                <w:rFonts w:ascii="Times New Roman" w:hAnsi="Times New Roman" w:cs="Times New Roman"/>
-                <w:sz w:val="24"/>
-                <w:szCs w:val="24"/>
-              </w:rPr>
-            </w:pPr>
-            <w:r>
-              <w:rPr>
-                <w:rFonts w:ascii="Times New Roman" w:hAnsi="Times New Roman" w:cs="Times New Roman"/>
-                <w:sz w:val="24"/>
-                <w:szCs w:val="24"/>
-              </w:rPr>
-              <w:t xml:space="preserve">Зайти на главную страницу </w:t>
-            </w:r>
-          </w:p>
-          <w:p>
-            <w:pPr>
-              <w:pStyle w:val="a3"/>
-              <w:numPr>
-                <w:ilvl w:val="0"/>
-                <w:numId w:val="7"/>
-              </w:numPr>
-              <w:ind w:left="314"/>
-              <w:rPr>
-                <w:rFonts w:ascii="Times New Roman" w:hAnsi="Times New Roman" w:cs="Times New Roman"/>
-                <w:sz w:val="24"/>
-                <w:szCs w:val="24"/>
-              </w:rPr>
-            </w:pPr>
-            <w:r>
-              <w:rPr>
-                <w:rFonts w:ascii="Times New Roman" w:hAnsi="Times New Roman" w:cs="Times New Roman"/>
-                <w:sz w:val="24"/>
-                <w:szCs w:val="24"/>
-              </w:rPr>
-              <w:t>Кликнуть по названию месторасположения, установленному по умолчанию (Москва и Подмосковье)</w:t>
-            </w:r>
-          </w:p>
-          <w:p>
-            <w:pPr>
-              <w:pStyle w:val="a3"/>
-              <w:numPr>
-                <w:ilvl w:val="0"/>
-                <w:numId w:val="7"/>
-              </w:numPr>
-              <w:ind w:left="314"/>
-              <w:rPr>
-                <w:rFonts w:ascii="Times New Roman" w:hAnsi="Times New Roman" w:cs="Times New Roman"/>
-                <w:sz w:val="24"/>
-                <w:szCs w:val="24"/>
-              </w:rPr>
-            </w:pPr>
-            <w:r>
-              <w:rPr>
-                <w:rFonts w:ascii="Times New Roman" w:hAnsi="Times New Roman" w:cs="Times New Roman"/>
-                <w:sz w:val="24"/>
-                <w:szCs w:val="24"/>
-              </w:rPr>
-              <w:t>Из списка доступных городов выбрать нужный</w:t>
-            </w:r>
-          </w:p>
-        </w:tc>
-        <w:tc>
-          <w:tcPr>
-            <w:tcW w:w="3486" w:type="dxa"/>
-          </w:tcPr>
-          <w:p>
-            <w:pPr>
-              <w:rPr>
-                <w:rFonts w:ascii="Times New Roman" w:hAnsi="Times New Roman" w:cs="Times New Roman"/>
-                <w:sz w:val="24"/>
-                <w:szCs w:val="24"/>
-              </w:rPr>
-            </w:pPr>
-            <w:r>
-              <w:rPr>
-                <w:rFonts w:ascii="Times New Roman" w:hAnsi="Times New Roman" w:cs="Times New Roman"/>
-                <w:sz w:val="24"/>
-                <w:szCs w:val="24"/>
-              </w:rPr>
-              <w:t>Пользователь поменял месторасположение по умолчанию. В левом верхнем углу указан выбранный город</w:t>
             </w:r>
           </w:p>
         </w:tc>
@@ -2523,8 +2543,8 @@
         <w:tblLook w:val="04A0" w:firstRow="1" w:lastRow="0" w:firstColumn="1" w:lastColumn="0" w:noHBand="0" w:noVBand="1"/>
       </w:tblPr>
       <w:tblGrid>
-        <w:gridCol w:w="3485"/>
-        <w:gridCol w:w="3486"/>
+        <w:gridCol w:w="4855"/>
+        <w:gridCol w:w="3489"/>
       </w:tblGrid>
       <w:tr>
         <w:trPr>
@@ -2532,7 +2552,7 @@
         </w:trPr>
         <w:tc>
           <w:tcPr>
-            <w:tcW w:w="6971" w:type="dxa"/>
+            <w:tcW w:w="8344" w:type="dxa"/>
             <w:gridSpan w:val="2"/>
           </w:tcPr>
           <w:p>
@@ -2552,7 +2572,7 @@
                 <w:sz w:val="24"/>
                 <w:szCs w:val="24"/>
               </w:rPr>
-              <w:t>Посмотреть информацию о доставке</w:t>
+              <w:t>Поменять текущее месторасположение</w:t>
             </w:r>
           </w:p>
         </w:tc>
@@ -2563,14 +2583,14 @@
         </w:trPr>
         <w:tc>
           <w:tcPr>
-            <w:tcW w:w="3485" w:type="dxa"/>
+            <w:tcW w:w="4855" w:type="dxa"/>
           </w:tcPr>
           <w:p>
             <w:pPr>
               <w:pStyle w:val="a3"/>
               <w:numPr>
                 <w:ilvl w:val="0"/>
-                <w:numId w:val="8"/>
+                <w:numId w:val="7"/>
               </w:numPr>
               <w:ind w:left="315"/>
               <w:rPr>
@@ -2593,7 +2613,7 @@
               <w:pStyle w:val="a3"/>
               <w:numPr>
                 <w:ilvl w:val="0"/>
-                <w:numId w:val="8"/>
+                <w:numId w:val="7"/>
               </w:numPr>
               <w:ind w:left="314"/>
               <w:rPr>
@@ -2608,7 +2628,7 @@
                 <w:sz w:val="24"/>
                 <w:szCs w:val="24"/>
               </w:rPr>
-              <w:t xml:space="preserve">Пролистать до нижней части сайта. </w:t>
+              <w:t xml:space="preserve">Кликнуть по названию месторасположения, установленному </w:t>
             </w:r>
           </w:p>
           <w:p>
@@ -2616,7 +2636,7 @@
               <w:pStyle w:val="a3"/>
               <w:numPr>
                 <w:ilvl w:val="0"/>
-                <w:numId w:val="8"/>
+                <w:numId w:val="7"/>
               </w:numPr>
               <w:ind w:left="314"/>
               <w:rPr>
@@ -2631,51 +2651,70 @@
                 <w:sz w:val="24"/>
                 <w:szCs w:val="24"/>
               </w:rPr>
-              <w:t>Выбрать пункт «Доставка» в разделе “U</w:t>
-            </w:r>
-            <w:r>
-              <w:rPr>
-                <w:rFonts w:ascii="Times New Roman" w:hAnsi="Times New Roman" w:cs="Times New Roman"/>
-                <w:sz w:val="24"/>
-                <w:szCs w:val="24"/>
-                <w:lang w:val="en-US"/>
-              </w:rPr>
-              <w:t>lmart</w:t>
-            </w:r>
-            <w:r>
-              <w:rPr>
-                <w:rFonts w:ascii="Times New Roman" w:hAnsi="Times New Roman" w:cs="Times New Roman"/>
-                <w:sz w:val="24"/>
-                <w:szCs w:val="24"/>
-              </w:rPr>
-              <w:t>”</w:t>
+              <w:t>Из списка доступных городов выбрать нужный</w:t>
+            </w:r>
+            <w:r>
+              <w:rPr>
+                <w:rFonts w:ascii="Times New Roman" w:hAnsi="Times New Roman" w:cs="Times New Roman"/>
+                <w:sz w:val="24"/>
+                <w:szCs w:val="24"/>
+              </w:rPr>
+              <w:t xml:space="preserve"> </w:t>
+            </w:r>
+            <w:r>
+              <w:rPr>
+                <w:rFonts w:ascii="Times New Roman" w:hAnsi="Times New Roman" w:cs="Times New Roman"/>
+                <w:sz w:val="24"/>
+                <w:szCs w:val="24"/>
+              </w:rPr>
+              <w:t>по умолчанию (Москва и Подмосковье)</w:t>
             </w:r>
           </w:p>
         </w:tc>
         <w:tc>
           <w:tcPr>
-            <w:tcW w:w="3486" w:type="dxa"/>
+            <w:tcW w:w="3489" w:type="dxa"/>
           </w:tcPr>
           <w:p>
             <w:pPr>
-              <w:rPr>
-                <w:rFonts w:ascii="Times New Roman" w:hAnsi="Times New Roman" w:cs="Times New Roman"/>
-                <w:sz w:val="24"/>
-                <w:szCs w:val="24"/>
-              </w:rPr>
-            </w:pPr>
-            <w:r>
-              <w:rPr>
-                <w:rFonts w:ascii="Times New Roman" w:hAnsi="Times New Roman" w:cs="Times New Roman"/>
-                <w:sz w:val="24"/>
-                <w:szCs w:val="24"/>
-              </w:rPr>
-              <w:t>Пользователь видит страницу с описанием способов доставки, сроках и стоимости</w:t>
+              <w:pStyle w:val="a3"/>
+              <w:ind w:left="314"/>
+              <w:rPr>
+                <w:rFonts w:ascii="Times New Roman" w:hAnsi="Times New Roman" w:cs="Times New Roman"/>
+                <w:sz w:val="24"/>
+                <w:szCs w:val="24"/>
+              </w:rPr>
+            </w:pPr>
+            <w:r>
+              <w:rPr>
+                <w:rFonts w:ascii="Times New Roman" w:hAnsi="Times New Roman" w:cs="Times New Roman"/>
+                <w:sz w:val="24"/>
+                <w:szCs w:val="24"/>
+              </w:rPr>
+              <w:t>Пользователь поменял месторасположение по умолчанию. В левом верхнем углу указан выбранный город</w:t>
             </w:r>
           </w:p>
         </w:tc>
       </w:tr>
     </w:tbl>
+    <w:p>
+      <w:pPr>
+        <w:rPr>
+          <w:rFonts w:ascii="Times New Roman" w:hAnsi="Times New Roman" w:cs="Times New Roman"/>
+          <w:sz w:val="24"/>
+          <w:szCs w:val="24"/>
+        </w:rPr>
+      </w:pPr>
+    </w:p>
+    <w:p>
+      <w:pPr>
+        <w:rPr>
+          <w:rFonts w:ascii="Times New Roman" w:hAnsi="Times New Roman" w:cs="Times New Roman"/>
+          <w:sz w:val="24"/>
+          <w:szCs w:val="24"/>
+        </w:rPr>
+      </w:pPr>
+    </w:p>
     <w:p>
       <w:pPr>
         <w:rPr>
@@ -2693,8 +2732,8 @@
         <w:tblLook w:val="04A0" w:firstRow="1" w:lastRow="0" w:firstColumn="1" w:lastColumn="0" w:noHBand="0" w:noVBand="1"/>
       </w:tblPr>
       <w:tblGrid>
-        <w:gridCol w:w="3485"/>
-        <w:gridCol w:w="3486"/>
+        <w:gridCol w:w="4855"/>
+        <w:gridCol w:w="3489"/>
       </w:tblGrid>
       <w:tr>
         <w:trPr>
@@ -2702,7 +2741,7 @@
         </w:trPr>
         <w:tc>
           <w:tcPr>
-            <w:tcW w:w="6971" w:type="dxa"/>
+            <w:tcW w:w="8344" w:type="dxa"/>
             <w:gridSpan w:val="2"/>
           </w:tcPr>
           <w:p>
@@ -2722,7 +2761,8 @@
                 <w:sz w:val="24"/>
                 <w:szCs w:val="24"/>
               </w:rPr>
-              <w:t xml:space="preserve">Просмотр профиля интернет-магазина в Instagram </w:t>
+              <w:lastRenderedPageBreak/>
+              <w:t>Посмотреть информацию о доставке</w:t>
             </w:r>
           </w:p>
         </w:tc>
@@ -2733,14 +2773,14 @@
         </w:trPr>
         <w:tc>
           <w:tcPr>
-            <w:tcW w:w="3485" w:type="dxa"/>
+            <w:tcW w:w="4855" w:type="dxa"/>
           </w:tcPr>
           <w:p>
             <w:pPr>
               <w:pStyle w:val="a3"/>
               <w:numPr>
                 <w:ilvl w:val="0"/>
-                <w:numId w:val="9"/>
+                <w:numId w:val="8"/>
               </w:numPr>
               <w:ind w:left="315"/>
               <w:rPr>
@@ -2763,7 +2803,7 @@
               <w:pStyle w:val="a3"/>
               <w:numPr>
                 <w:ilvl w:val="0"/>
-                <w:numId w:val="9"/>
+                <w:numId w:val="8"/>
               </w:numPr>
               <w:ind w:left="314"/>
               <w:rPr>
@@ -2786,7 +2826,7 @@
               <w:pStyle w:val="a3"/>
               <w:numPr>
                 <w:ilvl w:val="0"/>
-                <w:numId w:val="9"/>
+                <w:numId w:val="8"/>
               </w:numPr>
               <w:ind w:left="314"/>
               <w:rPr>
@@ -2801,8 +2841,9 @@
                 <w:sz w:val="24"/>
                 <w:szCs w:val="24"/>
               </w:rPr>
-              <w:t xml:space="preserve">Кликнуть по иконке </w:t>
-            </w:r>
+              <w:t>Выбрать пункт «Доставка» в разделе “U</w:t>
+            </w:r>
+            <w:proofErr w:type="spellStart"/>
             <w:r>
               <w:rPr>
                 <w:rFonts w:ascii="Times New Roman" w:hAnsi="Times New Roman" w:cs="Times New Roman"/>
@@ -2810,15 +2851,16 @@
                 <w:szCs w:val="24"/>
                 <w:lang w:val="en-US"/>
               </w:rPr>
-              <w:t>Instagram</w:t>
-            </w:r>
-            <w:r>
-              <w:rPr>
-                <w:rFonts w:ascii="Times New Roman" w:hAnsi="Times New Roman" w:cs="Times New Roman"/>
-                <w:sz w:val="24"/>
-                <w:szCs w:val="24"/>
-              </w:rPr>
-              <w:t xml:space="preserve"> в разделе «Контакты» </w:t>
+              <w:t>lmart</w:t>
+            </w:r>
+            <w:proofErr w:type="spellEnd"/>
+            <w:r>
+              <w:rPr>
+                <w:rFonts w:ascii="Times New Roman" w:hAnsi="Times New Roman" w:cs="Times New Roman"/>
+                <w:sz w:val="24"/>
+                <w:szCs w:val="24"/>
+              </w:rPr>
+              <w:t>”</w:t>
             </w:r>
           </w:p>
         </w:tc>
@@ -2840,24 +2882,7 @@
                 <w:sz w:val="24"/>
                 <w:szCs w:val="24"/>
               </w:rPr>
-              <w:t xml:space="preserve">Открывается новая вкладка с профилем интернет-магазина в </w:t>
-            </w:r>
-            <w:r>
-              <w:rPr>
-                <w:rFonts w:ascii="Times New Roman" w:hAnsi="Times New Roman" w:cs="Times New Roman"/>
-                <w:sz w:val="24"/>
-                <w:szCs w:val="24"/>
-                <w:lang w:val="en-US"/>
-              </w:rPr>
-              <w:t>Instagram</w:t>
-            </w:r>
-            <w:r>
-              <w:rPr>
-                <w:rFonts w:ascii="Times New Roman" w:hAnsi="Times New Roman" w:cs="Times New Roman"/>
-                <w:sz w:val="24"/>
-                <w:szCs w:val="24"/>
-              </w:rPr>
-              <w:t xml:space="preserve"> </w:t>
+              <w:t>Пользователь видит страницу с описанием способов доставки, сроках и стоимости</w:t>
             </w:r>
           </w:p>
         </w:tc>
@@ -2880,8 +2905,8 @@
         <w:tblLook w:val="04A0" w:firstRow="1" w:lastRow="0" w:firstColumn="1" w:lastColumn="0" w:noHBand="0" w:noVBand="1"/>
       </w:tblPr>
       <w:tblGrid>
-        <w:gridCol w:w="3485"/>
-        <w:gridCol w:w="3486"/>
+        <w:gridCol w:w="4855"/>
+        <w:gridCol w:w="3489"/>
       </w:tblGrid>
       <w:tr>
         <w:trPr>
@@ -2889,7 +2914,7 @@
         </w:trPr>
         <w:tc>
           <w:tcPr>
-            <w:tcW w:w="6971" w:type="dxa"/>
+            <w:tcW w:w="8344" w:type="dxa"/>
             <w:gridSpan w:val="2"/>
           </w:tcPr>
           <w:p>
@@ -2909,8 +2934,9 @@
                 <w:sz w:val="24"/>
                 <w:szCs w:val="24"/>
               </w:rPr>
-              <w:t xml:space="preserve">Просмотр </w:t>
-            </w:r>
+              <w:t xml:space="preserve">Просмотр профиля интернет-магазина в </w:t>
+            </w:r>
+            <w:proofErr w:type="spellStart"/>
             <w:r>
               <w:rPr>
                 <w:rFonts w:ascii="Times New Roman" w:hAnsi="Times New Roman" w:cs="Times New Roman"/>
@@ -2919,8 +2945,9 @@
                 <w:sz w:val="24"/>
                 <w:szCs w:val="24"/>
               </w:rPr>
-              <w:t>информации о популярном</w:t>
-            </w:r>
+              <w:t>Instagram</w:t>
+            </w:r>
+            <w:proofErr w:type="spellEnd"/>
             <w:r>
               <w:rPr>
                 <w:rFonts w:ascii="Times New Roman" w:hAnsi="Times New Roman" w:cs="Times New Roman"/>
@@ -2929,17 +2956,7 @@
                 <w:sz w:val="24"/>
                 <w:szCs w:val="24"/>
               </w:rPr>
-              <w:t xml:space="preserve"> магази</w:t>
-            </w:r>
-            <w:r>
-              <w:rPr>
-                <w:rFonts w:ascii="Times New Roman" w:hAnsi="Times New Roman" w:cs="Times New Roman"/>
-                <w:b/>
-                <w:bCs/>
-                <w:sz w:val="24"/>
-                <w:szCs w:val="24"/>
-              </w:rPr>
-              <w:t>не</w:t>
+              <w:t xml:space="preserve"> </w:t>
             </w:r>
           </w:p>
         </w:tc>
@@ -2950,14 +2967,14 @@
         </w:trPr>
         <w:tc>
           <w:tcPr>
-            <w:tcW w:w="3485" w:type="dxa"/>
+            <w:tcW w:w="4855" w:type="dxa"/>
           </w:tcPr>
           <w:p>
             <w:pPr>
               <w:pStyle w:val="a3"/>
               <w:numPr>
                 <w:ilvl w:val="0"/>
-                <w:numId w:val="10"/>
+                <w:numId w:val="9"/>
               </w:numPr>
               <w:ind w:left="315"/>
               <w:rPr>
@@ -2980,22 +2997,22 @@
               <w:pStyle w:val="a3"/>
               <w:numPr>
                 <w:ilvl w:val="0"/>
-                <w:numId w:val="10"/>
+                <w:numId w:val="9"/>
               </w:numPr>
-              <w:ind w:left="315"/>
-              <w:rPr>
-                <w:rFonts w:ascii="Times New Roman" w:hAnsi="Times New Roman" w:cs="Times New Roman"/>
-                <w:sz w:val="24"/>
-                <w:szCs w:val="24"/>
-              </w:rPr>
-            </w:pPr>
-            <w:r>
-              <w:rPr>
-                <w:rFonts w:ascii="Times New Roman" w:hAnsi="Times New Roman" w:cs="Times New Roman"/>
-                <w:sz w:val="24"/>
-                <w:szCs w:val="24"/>
-              </w:rPr>
-              <w:t>Пролистать вниз до раздела «Популярные магазины»</w:t>
+              <w:ind w:left="314"/>
+              <w:rPr>
+                <w:rFonts w:ascii="Times New Roman" w:hAnsi="Times New Roman" w:cs="Times New Roman"/>
+                <w:sz w:val="24"/>
+                <w:szCs w:val="24"/>
+              </w:rPr>
+            </w:pPr>
+            <w:r>
+              <w:rPr>
+                <w:rFonts w:ascii="Times New Roman" w:hAnsi="Times New Roman" w:cs="Times New Roman"/>
+                <w:sz w:val="24"/>
+                <w:szCs w:val="24"/>
+              </w:rPr>
+              <w:t xml:space="preserve">Пролистать до нижней части сайта. </w:t>
             </w:r>
           </w:p>
           <w:p>
@@ -3003,7 +3020,7 @@
               <w:pStyle w:val="a3"/>
               <w:numPr>
                 <w:ilvl w:val="0"/>
-                <w:numId w:val="10"/>
+                <w:numId w:val="9"/>
               </w:numPr>
               <w:ind w:left="314"/>
               <w:rPr>
@@ -3018,23 +3035,24 @@
                 <w:sz w:val="24"/>
                 <w:szCs w:val="24"/>
               </w:rPr>
-              <w:t xml:space="preserve">Кликнуть на </w:t>
-            </w:r>
-            <w:r>
-              <w:rPr>
-                <w:rFonts w:ascii="Times New Roman" w:hAnsi="Times New Roman" w:cs="Times New Roman"/>
-                <w:sz w:val="24"/>
-                <w:szCs w:val="24"/>
-              </w:rPr>
-              <w:t>нужный магазин</w:t>
-            </w:r>
-            <w:r>
-              <w:rPr>
-                <w:rFonts w:ascii="Times New Roman" w:hAnsi="Times New Roman" w:cs="Times New Roman"/>
-                <w:sz w:val="24"/>
-                <w:szCs w:val="24"/>
-              </w:rPr>
-              <w:t xml:space="preserve"> </w:t>
+              <w:t xml:space="preserve">Кликнуть по иконке </w:t>
+            </w:r>
+            <w:r>
+              <w:rPr>
+                <w:rFonts w:ascii="Times New Roman" w:hAnsi="Times New Roman" w:cs="Times New Roman"/>
+                <w:sz w:val="24"/>
+                <w:szCs w:val="24"/>
+                <w:lang w:val="en-US"/>
+              </w:rPr>
+              <w:t>Instagram</w:t>
+            </w:r>
+            <w:r>
+              <w:rPr>
+                <w:rFonts w:ascii="Times New Roman" w:hAnsi="Times New Roman" w:cs="Times New Roman"/>
+                <w:sz w:val="24"/>
+                <w:szCs w:val="24"/>
+              </w:rPr>
+              <w:t xml:space="preserve"> в разделе «Контакты» </w:t>
             </w:r>
           </w:p>
         </w:tc>
@@ -3056,15 +3074,24 @@
                 <w:sz w:val="24"/>
                 <w:szCs w:val="24"/>
               </w:rPr>
-              <w:t>Пользователь видит</w:t>
-            </w:r>
-            <w:r>
-              <w:rPr>
-                <w:rFonts w:ascii="Times New Roman" w:hAnsi="Times New Roman" w:cs="Times New Roman"/>
-                <w:sz w:val="24"/>
-                <w:szCs w:val="24"/>
-              </w:rPr>
-              <w:t xml:space="preserve"> профиль магазина из раздела «Популярные магазины»</w:t>
+              <w:t xml:space="preserve">Открывается новая вкладка с профилем интернет-магазина в </w:t>
+            </w:r>
+            <w:r>
+              <w:rPr>
+                <w:rFonts w:ascii="Times New Roman" w:hAnsi="Times New Roman" w:cs="Times New Roman"/>
+                <w:sz w:val="24"/>
+                <w:szCs w:val="24"/>
+                <w:lang w:val="en-US"/>
+              </w:rPr>
+              <w:t>Instagram</w:t>
+            </w:r>
+            <w:r>
+              <w:rPr>
+                <w:rFonts w:ascii="Times New Roman" w:hAnsi="Times New Roman" w:cs="Times New Roman"/>
+                <w:sz w:val="24"/>
+                <w:szCs w:val="24"/>
+              </w:rPr>
+              <w:t xml:space="preserve"> </w:t>
             </w:r>
           </w:p>
         </w:tc>
@@ -3087,8 +3114,8 @@
         <w:tblLook w:val="04A0" w:firstRow="1" w:lastRow="0" w:firstColumn="1" w:lastColumn="0" w:noHBand="0" w:noVBand="1"/>
       </w:tblPr>
       <w:tblGrid>
-        <w:gridCol w:w="3485"/>
-        <w:gridCol w:w="3486"/>
+        <w:gridCol w:w="4855"/>
+        <w:gridCol w:w="3489"/>
       </w:tblGrid>
       <w:tr>
         <w:trPr>
@@ -3096,7 +3123,7 @@
         </w:trPr>
         <w:tc>
           <w:tcPr>
-            <w:tcW w:w="6971" w:type="dxa"/>
+            <w:tcW w:w="8344" w:type="dxa"/>
             <w:gridSpan w:val="2"/>
           </w:tcPr>
           <w:p>
@@ -3116,7 +3143,7 @@
                 <w:sz w:val="24"/>
                 <w:szCs w:val="24"/>
               </w:rPr>
-              <w:t>Просмотр популярных магазинов</w:t>
+              <w:t xml:space="preserve">Просмотр </w:t>
             </w:r>
             <w:r>
               <w:rPr>
@@ -3126,7 +3153,27 @@
                 <w:sz w:val="24"/>
                 <w:szCs w:val="24"/>
               </w:rPr>
-              <w:t>: оставить отзыв о магазине</w:t>
+              <w:t>информации о популярном</w:t>
+            </w:r>
+            <w:r>
+              <w:rPr>
+                <w:rFonts w:ascii="Times New Roman" w:hAnsi="Times New Roman" w:cs="Times New Roman"/>
+                <w:b/>
+                <w:bCs/>
+                <w:sz w:val="24"/>
+                <w:szCs w:val="24"/>
+              </w:rPr>
+              <w:t xml:space="preserve"> магази</w:t>
+            </w:r>
+            <w:r>
+              <w:rPr>
+                <w:rFonts w:ascii="Times New Roman" w:hAnsi="Times New Roman" w:cs="Times New Roman"/>
+                <w:b/>
+                <w:bCs/>
+                <w:sz w:val="24"/>
+                <w:szCs w:val="24"/>
+              </w:rPr>
+              <w:t>не</w:t>
             </w:r>
           </w:p>
         </w:tc>
@@ -3137,16 +3184,15 @@
         </w:trPr>
         <w:tc>
           <w:tcPr>
-            <w:tcW w:w="3485" w:type="dxa"/>
+            <w:tcW w:w="4855" w:type="dxa"/>
           </w:tcPr>
           <w:p>
             <w:pPr>
               <w:pStyle w:val="a3"/>
               <w:numPr>
                 <w:ilvl w:val="0"/>
-                <w:numId w:val="11"/>
+                <w:numId w:val="10"/>
               </w:numPr>
-              <w:spacing w:after="160" w:line="259" w:lineRule="auto"/>
               <w:ind w:left="315"/>
               <w:rPr>
                 <w:rFonts w:ascii="Times New Roman" w:hAnsi="Times New Roman" w:cs="Times New Roman"/>
@@ -3168,7 +3214,7 @@
               <w:pStyle w:val="a3"/>
               <w:numPr>
                 <w:ilvl w:val="0"/>
-                <w:numId w:val="11"/>
+                <w:numId w:val="10"/>
               </w:numPr>
               <w:ind w:left="315"/>
               <w:rPr>
@@ -3191,158 +3237,38 @@
               <w:pStyle w:val="a3"/>
               <w:numPr>
                 <w:ilvl w:val="0"/>
-                <w:numId w:val="11"/>
+                <w:numId w:val="10"/>
               </w:numPr>
-              <w:ind w:left="315"/>
-              <w:rPr>
-                <w:rFonts w:ascii="Times New Roman" w:hAnsi="Times New Roman" w:cs="Times New Roman"/>
-                <w:sz w:val="24"/>
-                <w:szCs w:val="24"/>
-              </w:rPr>
-            </w:pPr>
-            <w:r>
-              <w:rPr>
-                <w:rFonts w:ascii="Times New Roman" w:hAnsi="Times New Roman" w:cs="Times New Roman"/>
-                <w:sz w:val="24"/>
-                <w:szCs w:val="24"/>
-              </w:rPr>
-              <w:t>Кликнуть на нужный магазин</w:t>
-            </w:r>
-          </w:p>
-          <w:p>
-            <w:pPr>
-              <w:pStyle w:val="a3"/>
-              <w:numPr>
-                <w:ilvl w:val="0"/>
-                <w:numId w:val="11"/>
-              </w:numPr>
-              <w:ind w:left="315"/>
-              <w:rPr>
-                <w:rFonts w:ascii="Times New Roman" w:hAnsi="Times New Roman" w:cs="Times New Roman"/>
-                <w:sz w:val="24"/>
-                <w:szCs w:val="24"/>
-              </w:rPr>
-            </w:pPr>
-            <w:r>
-              <w:rPr>
-                <w:rFonts w:ascii="Times New Roman" w:hAnsi="Times New Roman" w:cs="Times New Roman"/>
-                <w:sz w:val="24"/>
-                <w:szCs w:val="24"/>
-              </w:rPr>
-              <w:t>Пролистать в нижнюю часть сайта</w:t>
-            </w:r>
-          </w:p>
-          <w:p>
-            <w:pPr>
-              <w:pStyle w:val="a3"/>
-              <w:numPr>
-                <w:ilvl w:val="0"/>
-                <w:numId w:val="11"/>
-              </w:numPr>
-              <w:ind w:left="315"/>
-              <w:rPr>
-                <w:rFonts w:ascii="Times New Roman" w:hAnsi="Times New Roman" w:cs="Times New Roman"/>
-                <w:sz w:val="24"/>
-                <w:szCs w:val="24"/>
-              </w:rPr>
-            </w:pPr>
-            <w:r>
-              <w:rPr>
-                <w:rFonts w:ascii="Times New Roman" w:hAnsi="Times New Roman" w:cs="Times New Roman"/>
-                <w:sz w:val="24"/>
-                <w:szCs w:val="24"/>
-              </w:rPr>
-              <w:t>Заполнить поля «Автор», «</w:t>
-            </w:r>
-            <w:r>
-              <w:rPr>
-                <w:rFonts w:ascii="Times New Roman" w:hAnsi="Times New Roman" w:cs="Times New Roman"/>
-                <w:sz w:val="24"/>
-                <w:szCs w:val="24"/>
-                <w:lang w:val="en-US"/>
-              </w:rPr>
-              <w:t>Email</w:t>
-            </w:r>
-            <w:r>
-              <w:rPr>
-                <w:rFonts w:ascii="Times New Roman" w:hAnsi="Times New Roman" w:cs="Times New Roman"/>
-                <w:sz w:val="24"/>
-                <w:szCs w:val="24"/>
-              </w:rPr>
-              <w:t xml:space="preserve">» и поле для текста </w:t>
-            </w:r>
-          </w:p>
-          <w:p>
-            <w:pPr>
-              <w:pStyle w:val="a3"/>
-              <w:numPr>
-                <w:ilvl w:val="0"/>
-                <w:numId w:val="11"/>
-              </w:numPr>
-              <w:ind w:left="315"/>
-              <w:rPr>
-                <w:rFonts w:ascii="Times New Roman" w:hAnsi="Times New Roman" w:cs="Times New Roman"/>
-                <w:sz w:val="24"/>
-                <w:szCs w:val="24"/>
-              </w:rPr>
-            </w:pPr>
-            <w:r>
-              <w:rPr>
-                <w:rFonts w:ascii="Times New Roman" w:hAnsi="Times New Roman" w:cs="Times New Roman"/>
-                <w:sz w:val="24"/>
-                <w:szCs w:val="24"/>
-              </w:rPr>
-              <w:t>Кликнуть по кнопке «Предпросмотр»</w:t>
-            </w:r>
-          </w:p>
-          <w:p>
-            <w:pPr>
-              <w:pStyle w:val="a3"/>
-              <w:numPr>
-                <w:ilvl w:val="0"/>
-                <w:numId w:val="11"/>
-              </w:numPr>
-              <w:ind w:left="315"/>
-              <w:rPr>
-                <w:rFonts w:ascii="Times New Roman" w:hAnsi="Times New Roman" w:cs="Times New Roman"/>
-                <w:sz w:val="24"/>
-                <w:szCs w:val="24"/>
-                <w:highlight w:val="yellow"/>
-              </w:rPr>
-            </w:pPr>
-            <w:r>
-              <w:rPr>
-                <w:rFonts w:ascii="Times New Roman" w:hAnsi="Times New Roman" w:cs="Times New Roman"/>
-                <w:sz w:val="24"/>
-                <w:szCs w:val="24"/>
-                <w:highlight w:val="yellow"/>
-              </w:rPr>
-              <w:t xml:space="preserve">Ввести сумму рандомно-сгенерированных чисел </w:t>
-            </w:r>
-          </w:p>
-          <w:p>
-            <w:pPr>
-              <w:pStyle w:val="a3"/>
-              <w:numPr>
-                <w:ilvl w:val="0"/>
-                <w:numId w:val="11"/>
-              </w:numPr>
-              <w:ind w:left="315"/>
-              <w:rPr>
-                <w:rFonts w:ascii="Times New Roman" w:hAnsi="Times New Roman" w:cs="Times New Roman"/>
-                <w:sz w:val="24"/>
-                <w:szCs w:val="24"/>
-              </w:rPr>
-            </w:pPr>
-            <w:r>
-              <w:rPr>
-                <w:rFonts w:ascii="Times New Roman" w:hAnsi="Times New Roman" w:cs="Times New Roman"/>
-                <w:sz w:val="24"/>
-                <w:szCs w:val="24"/>
-                <w:highlight w:val="yellow"/>
-              </w:rPr>
-              <w:lastRenderedPageBreak/>
-              <w:t>Нажать на кнопку «Написать»</w:t>
+              <w:ind w:left="314"/>
+              <w:rPr>
+                <w:rFonts w:ascii="Times New Roman" w:hAnsi="Times New Roman" w:cs="Times New Roman"/>
+                <w:sz w:val="24"/>
+                <w:szCs w:val="24"/>
+              </w:rPr>
+            </w:pPr>
+            <w:r>
+              <w:rPr>
+                <w:rFonts w:ascii="Times New Roman" w:hAnsi="Times New Roman" w:cs="Times New Roman"/>
+                <w:sz w:val="24"/>
+                <w:szCs w:val="24"/>
+              </w:rPr>
+              <w:t xml:space="preserve">Кликнуть на </w:t>
+            </w:r>
+            <w:r>
+              <w:rPr>
+                <w:rFonts w:ascii="Times New Roman" w:hAnsi="Times New Roman" w:cs="Times New Roman"/>
+                <w:sz w:val="24"/>
+                <w:szCs w:val="24"/>
+              </w:rPr>
+              <w:t>нужный магазин</w:t>
+            </w:r>
+            <w:r>
+              <w:rPr>
+                <w:rFonts w:ascii="Times New Roman" w:hAnsi="Times New Roman" w:cs="Times New Roman"/>
+                <w:sz w:val="24"/>
+                <w:szCs w:val="24"/>
+              </w:rPr>
+              <w:t xml:space="preserve"> </w:t>
             </w:r>
           </w:p>
         </w:tc>
@@ -3364,38 +3290,20 @@
                 <w:sz w:val="24"/>
                 <w:szCs w:val="24"/>
               </w:rPr>
-              <w:lastRenderedPageBreak/>
-              <w:t xml:space="preserve">Пользователь </w:t>
-            </w:r>
-            <w:r>
-              <w:rPr>
-                <w:rFonts w:ascii="Times New Roman" w:hAnsi="Times New Roman" w:cs="Times New Roman"/>
-                <w:sz w:val="24"/>
-                <w:szCs w:val="24"/>
-              </w:rPr>
-              <w:t>оставил отзыв о популярном магазине</w:t>
-            </w:r>
-            <w:r>
-              <w:rPr>
-                <w:rFonts w:ascii="Times New Roman" w:hAnsi="Times New Roman" w:cs="Times New Roman"/>
-                <w:sz w:val="24"/>
-                <w:szCs w:val="24"/>
-              </w:rPr>
-              <w:t xml:space="preserve"> </w:t>
+              <w:t>Пользователь видит</w:t>
+            </w:r>
+            <w:r>
+              <w:rPr>
+                <w:rFonts w:ascii="Times New Roman" w:hAnsi="Times New Roman" w:cs="Times New Roman"/>
+                <w:sz w:val="24"/>
+                <w:szCs w:val="24"/>
+              </w:rPr>
+              <w:t xml:space="preserve"> профиль магазина из раздела «Популярные магазины»</w:t>
             </w:r>
           </w:p>
         </w:tc>
       </w:tr>
     </w:tbl>
-    <w:p>
-      <w:pPr>
-        <w:rPr>
-          <w:rFonts w:ascii="Times New Roman" w:hAnsi="Times New Roman" w:cs="Times New Roman"/>
-          <w:sz w:val="24"/>
-          <w:szCs w:val="24"/>
-        </w:rPr>
-      </w:pPr>
-    </w:p>
     <w:p>
       <w:pPr>
         <w:rPr>
@@ -3413,8 +3321,8 @@
         <w:tblLook w:val="04A0" w:firstRow="1" w:lastRow="0" w:firstColumn="1" w:lastColumn="0" w:noHBand="0" w:noVBand="1"/>
       </w:tblPr>
       <w:tblGrid>
-        <w:gridCol w:w="3485"/>
-        <w:gridCol w:w="3486"/>
+        <w:gridCol w:w="4855"/>
+        <w:gridCol w:w="3489"/>
       </w:tblGrid>
       <w:tr>
         <w:trPr>
@@ -3422,7 +3330,7 @@
         </w:trPr>
         <w:tc>
           <w:tcPr>
-            <w:tcW w:w="6971" w:type="dxa"/>
+            <w:tcW w:w="8344" w:type="dxa"/>
             <w:gridSpan w:val="2"/>
           </w:tcPr>
           <w:p>
@@ -3430,12 +3338,20 @@
               <w:jc w:val="center"/>
               <w:rPr>
                 <w:rFonts w:ascii="Times New Roman" w:hAnsi="Times New Roman" w:cs="Times New Roman"/>
+                <w:sz w:val="24"/>
+                <w:szCs w:val="24"/>
+              </w:rPr>
+            </w:pPr>
+            <w:r>
+              <w:rPr>
+                <w:rFonts w:ascii="Times New Roman" w:hAnsi="Times New Roman" w:cs="Times New Roman"/>
                 <w:b/>
                 <w:bCs/>
                 <w:sz w:val="24"/>
                 <w:szCs w:val="24"/>
               </w:rPr>
-            </w:pPr>
+              <w:t>Просмотр популярных магазинов</w:t>
+            </w:r>
             <w:r>
               <w:rPr>
                 <w:rFonts w:ascii="Times New Roman" w:hAnsi="Times New Roman" w:cs="Times New Roman"/>
@@ -3444,29 +3360,7 @@
                 <w:sz w:val="24"/>
                 <w:szCs w:val="24"/>
               </w:rPr>
-              <w:t>Просмотр популярных магазинов: оставить отзыв о магазине</w:t>
-            </w:r>
-          </w:p>
-          <w:p>
-            <w:pPr>
-              <w:jc w:val="center"/>
-              <w:rPr>
-                <w:rFonts w:ascii="Times New Roman" w:hAnsi="Times New Roman" w:cs="Times New Roman"/>
-                <w:b/>
-                <w:bCs/>
-                <w:sz w:val="24"/>
-                <w:szCs w:val="24"/>
-              </w:rPr>
-            </w:pPr>
-            <w:r>
-              <w:rPr>
-                <w:rFonts w:ascii="Times New Roman" w:hAnsi="Times New Roman" w:cs="Times New Roman"/>
-                <w:b/>
-                <w:bCs/>
-                <w:sz w:val="24"/>
-                <w:szCs w:val="24"/>
-              </w:rPr>
-              <w:t>Посмотреть политику конфиденциальности</w:t>
+              <w:t>: оставить отзыв о магазине</w:t>
             </w:r>
           </w:p>
         </w:tc>
@@ -3477,14 +3371,15 @@
         </w:trPr>
         <w:tc>
           <w:tcPr>
-            <w:tcW w:w="3485" w:type="dxa"/>
+            <w:tcW w:w="4855" w:type="dxa"/>
+            <w:shd w:val="clear" w:color="auto" w:fill="FFFFFF" w:themeFill="background1"/>
           </w:tcPr>
           <w:p>
             <w:pPr>
               <w:pStyle w:val="a3"/>
               <w:numPr>
                 <w:ilvl w:val="0"/>
-                <w:numId w:val="12"/>
+                <w:numId w:val="11"/>
               </w:numPr>
               <w:spacing w:after="160" w:line="259" w:lineRule="auto"/>
               <w:ind w:left="315"/>
@@ -3508,7 +3403,7 @@
               <w:pStyle w:val="a3"/>
               <w:numPr>
                 <w:ilvl w:val="0"/>
-                <w:numId w:val="12"/>
+                <w:numId w:val="11"/>
               </w:numPr>
               <w:ind w:left="315"/>
               <w:rPr>
@@ -3531,7 +3426,7 @@
               <w:pStyle w:val="a3"/>
               <w:numPr>
                 <w:ilvl w:val="0"/>
-                <w:numId w:val="12"/>
+                <w:numId w:val="11"/>
               </w:numPr>
               <w:ind w:left="315"/>
               <w:rPr>
@@ -3554,7 +3449,7 @@
               <w:pStyle w:val="a3"/>
               <w:numPr>
                 <w:ilvl w:val="0"/>
-                <w:numId w:val="12"/>
+                <w:numId w:val="11"/>
               </w:numPr>
               <w:ind w:left="315"/>
               <w:rPr>
@@ -3577,7 +3472,7 @@
               <w:pStyle w:val="a3"/>
               <w:numPr>
                 <w:ilvl w:val="0"/>
-                <w:numId w:val="12"/>
+                <w:numId w:val="11"/>
               </w:numPr>
               <w:ind w:left="315"/>
               <w:rPr>
@@ -3592,7 +3487,103 @@
                 <w:sz w:val="24"/>
                 <w:szCs w:val="24"/>
               </w:rPr>
-              <w:t>Нажать на ссылку «Политика конфиденциальности»</w:t>
+              <w:t>Заполнить поля «Автор», «</w:t>
+            </w:r>
+            <w:r>
+              <w:rPr>
+                <w:rFonts w:ascii="Times New Roman" w:hAnsi="Times New Roman" w:cs="Times New Roman"/>
+                <w:sz w:val="24"/>
+                <w:szCs w:val="24"/>
+                <w:lang w:val="en-US"/>
+              </w:rPr>
+              <w:t>Email</w:t>
+            </w:r>
+            <w:r>
+              <w:rPr>
+                <w:rFonts w:ascii="Times New Roman" w:hAnsi="Times New Roman" w:cs="Times New Roman"/>
+                <w:sz w:val="24"/>
+                <w:szCs w:val="24"/>
+              </w:rPr>
+              <w:t xml:space="preserve">» и поле для текста </w:t>
+            </w:r>
+          </w:p>
+          <w:p>
+            <w:pPr>
+              <w:pStyle w:val="a3"/>
+              <w:numPr>
+                <w:ilvl w:val="0"/>
+                <w:numId w:val="11"/>
+              </w:numPr>
+              <w:ind w:left="315"/>
+              <w:rPr>
+                <w:rFonts w:ascii="Times New Roman" w:hAnsi="Times New Roman" w:cs="Times New Roman"/>
+                <w:sz w:val="24"/>
+                <w:szCs w:val="24"/>
+              </w:rPr>
+            </w:pPr>
+            <w:r>
+              <w:rPr>
+                <w:rFonts w:ascii="Times New Roman" w:hAnsi="Times New Roman" w:cs="Times New Roman"/>
+                <w:sz w:val="24"/>
+                <w:szCs w:val="24"/>
+              </w:rPr>
+              <w:t>Кликнуть по кнопке «Предпросмотр»</w:t>
+            </w:r>
+          </w:p>
+          <w:p>
+            <w:pPr>
+              <w:pStyle w:val="a3"/>
+              <w:numPr>
+                <w:ilvl w:val="0"/>
+                <w:numId w:val="11"/>
+              </w:numPr>
+              <w:ind w:left="315"/>
+              <w:rPr>
+                <w:rFonts w:ascii="Times New Roman" w:hAnsi="Times New Roman" w:cs="Times New Roman"/>
+                <w:sz w:val="24"/>
+                <w:szCs w:val="24"/>
+              </w:rPr>
+            </w:pPr>
+            <w:r>
+              <w:rPr>
+                <w:rFonts w:ascii="Times New Roman" w:hAnsi="Times New Roman" w:cs="Times New Roman"/>
+                <w:sz w:val="24"/>
+                <w:szCs w:val="24"/>
+                <w:highlight w:val="yellow"/>
+              </w:rPr>
+              <w:t>Ввести сумму рандомно-сгенерированных чисел</w:t>
+            </w:r>
+            <w:r>
+              <w:rPr>
+                <w:rFonts w:ascii="Times New Roman" w:hAnsi="Times New Roman" w:cs="Times New Roman"/>
+                <w:sz w:val="24"/>
+                <w:szCs w:val="24"/>
+              </w:rPr>
+              <w:t xml:space="preserve"> </w:t>
+            </w:r>
+          </w:p>
+          <w:p>
+            <w:pPr>
+              <w:pStyle w:val="a3"/>
+              <w:numPr>
+                <w:ilvl w:val="0"/>
+                <w:numId w:val="11"/>
+              </w:numPr>
+              <w:ind w:left="315"/>
+              <w:rPr>
+                <w:rFonts w:ascii="Times New Roman" w:hAnsi="Times New Roman" w:cs="Times New Roman"/>
+                <w:sz w:val="24"/>
+                <w:szCs w:val="24"/>
+              </w:rPr>
+            </w:pPr>
+            <w:r>
+              <w:rPr>
+                <w:rFonts w:ascii="Times New Roman" w:hAnsi="Times New Roman" w:cs="Times New Roman"/>
+                <w:sz w:val="24"/>
+                <w:szCs w:val="24"/>
+                <w:highlight w:val="yellow"/>
+              </w:rPr>
+              <w:t>Нажать на кнопку «Написать»</w:t>
             </w:r>
           </w:p>
         </w:tc>
@@ -3622,7 +3613,15 @@
                 <w:sz w:val="24"/>
                 <w:szCs w:val="24"/>
               </w:rPr>
-              <w:t>видит страницу, описывающую Политику конфиденциальности</w:t>
+              <w:t>оставил отзыв о популярном магазине</w:t>
+            </w:r>
+            <w:r>
+              <w:rPr>
+                <w:rFonts w:ascii="Times New Roman" w:hAnsi="Times New Roman" w:cs="Times New Roman"/>
+                <w:sz w:val="24"/>
+                <w:szCs w:val="24"/>
+              </w:rPr>
+              <w:t xml:space="preserve"> </w:t>
             </w:r>
           </w:p>
         </w:tc>
@@ -3645,8 +3644,8 @@
         <w:tblLook w:val="04A0" w:firstRow="1" w:lastRow="0" w:firstColumn="1" w:lastColumn="0" w:noHBand="0" w:noVBand="1"/>
       </w:tblPr>
       <w:tblGrid>
-        <w:gridCol w:w="3485"/>
-        <w:gridCol w:w="3486"/>
+        <w:gridCol w:w="4855"/>
+        <w:gridCol w:w="3489"/>
       </w:tblGrid>
       <w:tr>
         <w:trPr>
@@ -3654,7 +3653,7 @@
         </w:trPr>
         <w:tc>
           <w:tcPr>
-            <w:tcW w:w="6971" w:type="dxa"/>
+            <w:tcW w:w="8344" w:type="dxa"/>
             <w:gridSpan w:val="2"/>
           </w:tcPr>
           <w:p>
@@ -3662,19 +3661,43 @@
               <w:jc w:val="center"/>
               <w:rPr>
                 <w:rFonts w:ascii="Times New Roman" w:hAnsi="Times New Roman" w:cs="Times New Roman"/>
-                <w:sz w:val="24"/>
-                <w:szCs w:val="24"/>
-              </w:rPr>
-            </w:pPr>
-            <w:r>
-              <w:rPr>
-                <w:rFonts w:ascii="Times New Roman" w:hAnsi="Times New Roman" w:cs="Times New Roman"/>
                 <w:b/>
                 <w:bCs/>
                 <w:sz w:val="24"/>
                 <w:szCs w:val="24"/>
               </w:rPr>
-              <w:t>Посмотреть информацию, как оставить обратную связь</w:t>
+            </w:pPr>
+            <w:r>
+              <w:rPr>
+                <w:rFonts w:ascii="Times New Roman" w:hAnsi="Times New Roman" w:cs="Times New Roman"/>
+                <w:b/>
+                <w:bCs/>
+                <w:sz w:val="24"/>
+                <w:szCs w:val="24"/>
+              </w:rPr>
+              <w:t>Просмотр популярных магазинов: оставить отзыв о магазине</w:t>
+            </w:r>
+          </w:p>
+          <w:p>
+            <w:pPr>
+              <w:jc w:val="center"/>
+              <w:rPr>
+                <w:rFonts w:ascii="Times New Roman" w:hAnsi="Times New Roman" w:cs="Times New Roman"/>
+                <w:b/>
+                <w:bCs/>
+                <w:sz w:val="24"/>
+                <w:szCs w:val="24"/>
+              </w:rPr>
+            </w:pPr>
+            <w:r>
+              <w:rPr>
+                <w:rFonts w:ascii="Times New Roman" w:hAnsi="Times New Roman" w:cs="Times New Roman"/>
+                <w:b/>
+                <w:bCs/>
+                <w:sz w:val="24"/>
+                <w:szCs w:val="24"/>
+              </w:rPr>
+              <w:t>Посмотреть политику конфиденциальности</w:t>
             </w:r>
           </w:p>
         </w:tc>
@@ -3685,15 +3708,16 @@
         </w:trPr>
         <w:tc>
           <w:tcPr>
-            <w:tcW w:w="3485" w:type="dxa"/>
+            <w:tcW w:w="4855" w:type="dxa"/>
           </w:tcPr>
           <w:p>
             <w:pPr>
               <w:pStyle w:val="a3"/>
               <w:numPr>
                 <w:ilvl w:val="0"/>
-                <w:numId w:val="13"/>
+                <w:numId w:val="12"/>
               </w:numPr>
+              <w:spacing w:after="160" w:line="259" w:lineRule="auto"/>
               <w:ind w:left="315"/>
               <w:rPr>
                 <w:rFonts w:ascii="Times New Roman" w:hAnsi="Times New Roman" w:cs="Times New Roman"/>
@@ -3715,22 +3739,91 @@
               <w:pStyle w:val="a3"/>
               <w:numPr>
                 <w:ilvl w:val="0"/>
-                <w:numId w:val="13"/>
+                <w:numId w:val="12"/>
               </w:numPr>
-              <w:ind w:left="314"/>
-              <w:rPr>
-                <w:rFonts w:ascii="Times New Roman" w:hAnsi="Times New Roman" w:cs="Times New Roman"/>
-                <w:sz w:val="24"/>
-                <w:szCs w:val="24"/>
-              </w:rPr>
-            </w:pPr>
-            <w:r>
-              <w:rPr>
-                <w:rFonts w:ascii="Times New Roman" w:hAnsi="Times New Roman" w:cs="Times New Roman"/>
-                <w:sz w:val="24"/>
-                <w:szCs w:val="24"/>
-              </w:rPr>
-              <w:t>Кликнуть на ссылку «Обратная связь» в правом верхнем углу страницы</w:t>
+              <w:ind w:left="315"/>
+              <w:rPr>
+                <w:rFonts w:ascii="Times New Roman" w:hAnsi="Times New Roman" w:cs="Times New Roman"/>
+                <w:sz w:val="24"/>
+                <w:szCs w:val="24"/>
+              </w:rPr>
+            </w:pPr>
+            <w:r>
+              <w:rPr>
+                <w:rFonts w:ascii="Times New Roman" w:hAnsi="Times New Roman" w:cs="Times New Roman"/>
+                <w:sz w:val="24"/>
+                <w:szCs w:val="24"/>
+              </w:rPr>
+              <w:t>Пролистать вниз до раздела «Популярные магазины»</w:t>
+            </w:r>
+          </w:p>
+          <w:p>
+            <w:pPr>
+              <w:pStyle w:val="a3"/>
+              <w:numPr>
+                <w:ilvl w:val="0"/>
+                <w:numId w:val="12"/>
+              </w:numPr>
+              <w:ind w:left="315"/>
+              <w:rPr>
+                <w:rFonts w:ascii="Times New Roman" w:hAnsi="Times New Roman" w:cs="Times New Roman"/>
+                <w:sz w:val="24"/>
+                <w:szCs w:val="24"/>
+              </w:rPr>
+            </w:pPr>
+            <w:r>
+              <w:rPr>
+                <w:rFonts w:ascii="Times New Roman" w:hAnsi="Times New Roman" w:cs="Times New Roman"/>
+                <w:sz w:val="24"/>
+                <w:szCs w:val="24"/>
+              </w:rPr>
+              <w:t>Кликнуть на нужный магазин</w:t>
+            </w:r>
+          </w:p>
+          <w:p>
+            <w:pPr>
+              <w:pStyle w:val="a3"/>
+              <w:numPr>
+                <w:ilvl w:val="0"/>
+                <w:numId w:val="12"/>
+              </w:numPr>
+              <w:ind w:left="315"/>
+              <w:rPr>
+                <w:rFonts w:ascii="Times New Roman" w:hAnsi="Times New Roman" w:cs="Times New Roman"/>
+                <w:sz w:val="24"/>
+                <w:szCs w:val="24"/>
+              </w:rPr>
+            </w:pPr>
+            <w:r>
+              <w:rPr>
+                <w:rFonts w:ascii="Times New Roman" w:hAnsi="Times New Roman" w:cs="Times New Roman"/>
+                <w:sz w:val="24"/>
+                <w:szCs w:val="24"/>
+              </w:rPr>
+              <w:t>Пролистать в нижнюю часть сайта</w:t>
+            </w:r>
+          </w:p>
+          <w:p>
+            <w:pPr>
+              <w:pStyle w:val="a3"/>
+              <w:numPr>
+                <w:ilvl w:val="0"/>
+                <w:numId w:val="12"/>
+              </w:numPr>
+              <w:ind w:left="315"/>
+              <w:rPr>
+                <w:rFonts w:ascii="Times New Roman" w:hAnsi="Times New Roman" w:cs="Times New Roman"/>
+                <w:sz w:val="24"/>
+                <w:szCs w:val="24"/>
+              </w:rPr>
+            </w:pPr>
+            <w:r>
+              <w:rPr>
+                <w:rFonts w:ascii="Times New Roman" w:hAnsi="Times New Roman" w:cs="Times New Roman"/>
+                <w:sz w:val="24"/>
+                <w:szCs w:val="24"/>
+              </w:rPr>
+              <w:t>Нажать на ссылку «Политика конфиденциальности»</w:t>
             </w:r>
           </w:p>
         </w:tc>
@@ -3752,7 +3845,15 @@
                 <w:sz w:val="24"/>
                 <w:szCs w:val="24"/>
               </w:rPr>
-              <w:t>Пользователь видит страницу с описанием возможных способов оставить обратную связь</w:t>
+              <w:t xml:space="preserve">Пользователь </w:t>
+            </w:r>
+            <w:r>
+              <w:rPr>
+                <w:rFonts w:ascii="Times New Roman" w:hAnsi="Times New Roman" w:cs="Times New Roman"/>
+                <w:sz w:val="24"/>
+                <w:szCs w:val="24"/>
+              </w:rPr>
+              <w:t>видит страницу, описывающую Политику конфиденциальности</w:t>
             </w:r>
           </w:p>
         </w:tc>
@@ -3760,23 +3861,12 @@
     </w:tbl>
     <w:p>
       <w:pPr>
-        <w:tabs>
-          <w:tab w:val="left" w:pos="2304"/>
-        </w:tabs>
         <w:rPr>
           <w:rFonts w:ascii="Times New Roman" w:hAnsi="Times New Roman" w:cs="Times New Roman"/>
           <w:sz w:val="24"/>
           <w:szCs w:val="24"/>
         </w:rPr>
       </w:pPr>
-      <w:r>
-        <w:rPr>
-          <w:rFonts w:ascii="Times New Roman" w:hAnsi="Times New Roman" w:cs="Times New Roman"/>
-          <w:sz w:val="24"/>
-          <w:szCs w:val="24"/>
-        </w:rPr>
-        <w:tab/>
-      </w:r>
     </w:p>
     <w:tbl>
       <w:tblPr>
@@ -3786,8 +3876,8 @@
         <w:tblLook w:val="04A0" w:firstRow="1" w:lastRow="0" w:firstColumn="1" w:lastColumn="0" w:noHBand="0" w:noVBand="1"/>
       </w:tblPr>
       <w:tblGrid>
-        <w:gridCol w:w="3485"/>
-        <w:gridCol w:w="3486"/>
+        <w:gridCol w:w="4855"/>
+        <w:gridCol w:w="3489"/>
       </w:tblGrid>
       <w:tr>
         <w:trPr>
@@ -3795,7 +3885,7 @@
         </w:trPr>
         <w:tc>
           <w:tcPr>
-            <w:tcW w:w="6971" w:type="dxa"/>
+            <w:tcW w:w="8344" w:type="dxa"/>
             <w:gridSpan w:val="2"/>
           </w:tcPr>
           <w:p>
@@ -3815,7 +3905,7 @@
                 <w:sz w:val="24"/>
                 <w:szCs w:val="24"/>
               </w:rPr>
-              <w:t>Посмотреть рекламную информацию при помощи стрелочек/переключателей</w:t>
+              <w:t>Посмотреть информацию, как оставить обратную связь</w:t>
             </w:r>
           </w:p>
         </w:tc>
@@ -3826,36 +3916,13 @@
         </w:trPr>
         <w:tc>
           <w:tcPr>
-            <w:tcW w:w="3485" w:type="dxa"/>
+            <w:tcW w:w="4855" w:type="dxa"/>
           </w:tcPr>
           <w:p>
             <w:pPr>
               <w:pStyle w:val="a3"/>
               <w:numPr>
                 <w:ilvl w:val="0"/>
-                <w:numId w:val="14"/>
-              </w:numPr>
-              <w:ind w:left="315"/>
-              <w:rPr>
-                <w:rFonts w:ascii="Times New Roman" w:hAnsi="Times New Roman" w:cs="Times New Roman"/>
-                <w:sz w:val="24"/>
-                <w:szCs w:val="24"/>
-              </w:rPr>
-            </w:pPr>
-            <w:r>
-              <w:rPr>
-                <w:rFonts w:ascii="Times New Roman" w:hAnsi="Times New Roman" w:cs="Times New Roman"/>
-                <w:sz w:val="24"/>
-                <w:szCs w:val="24"/>
-              </w:rPr>
-              <w:t xml:space="preserve">Зайти на главную страницу </w:t>
-            </w:r>
-          </w:p>
-          <w:p>
-            <w:pPr>
-              <w:pStyle w:val="a3"/>
-              <w:numPr>
-                <w:ilvl w:val="1"/>
                 <w:numId w:val="13"/>
               </w:numPr>
               <w:ind w:left="315"/>
@@ -3871,30 +3938,30 @@
                 <w:sz w:val="24"/>
                 <w:szCs w:val="24"/>
               </w:rPr>
-              <w:t>Кликнуть на стрелочку «вправо», чтобы перейти к следующей рекламе</w:t>
+              <w:t xml:space="preserve">Зайти на главную страницу </w:t>
             </w:r>
           </w:p>
           <w:p>
             <w:pPr>
               <w:pStyle w:val="a3"/>
               <w:numPr>
-                <w:ilvl w:val="1"/>
+                <w:ilvl w:val="0"/>
                 <w:numId w:val="13"/>
               </w:numPr>
-              <w:ind w:left="315"/>
-              <w:rPr>
-                <w:rFonts w:ascii="Times New Roman" w:hAnsi="Times New Roman" w:cs="Times New Roman"/>
-                <w:sz w:val="24"/>
-                <w:szCs w:val="24"/>
-              </w:rPr>
-            </w:pPr>
-            <w:r>
-              <w:rPr>
-                <w:rFonts w:ascii="Times New Roman" w:hAnsi="Times New Roman" w:cs="Times New Roman"/>
-                <w:sz w:val="24"/>
-                <w:szCs w:val="24"/>
-              </w:rPr>
-              <w:t>Кликнуть на третий переключатель рекламы, чтобы перейти к третьей рекламе</w:t>
+              <w:ind w:left="314"/>
+              <w:rPr>
+                <w:rFonts w:ascii="Times New Roman" w:hAnsi="Times New Roman" w:cs="Times New Roman"/>
+                <w:sz w:val="24"/>
+                <w:szCs w:val="24"/>
+              </w:rPr>
+            </w:pPr>
+            <w:r>
+              <w:rPr>
+                <w:rFonts w:ascii="Times New Roman" w:hAnsi="Times New Roman" w:cs="Times New Roman"/>
+                <w:sz w:val="24"/>
+                <w:szCs w:val="24"/>
+              </w:rPr>
+              <w:t>Кликнуть на ссылку «Обратная связь» в правом верхнем углу страницы</w:t>
             </w:r>
           </w:p>
         </w:tc>
@@ -3916,12 +3983,32 @@
                 <w:sz w:val="24"/>
                 <w:szCs w:val="24"/>
               </w:rPr>
-              <w:t>Пользователь видит рекламные записи (вторую/третью) страницы</w:t>
+              <w:t>Пользователь видит страницу с описанием возможных способов оставить обратную связь</w:t>
             </w:r>
           </w:p>
         </w:tc>
       </w:tr>
     </w:tbl>
+    <w:p>
+      <w:pPr>
+        <w:tabs>
+          <w:tab w:val="left" w:pos="2304"/>
+        </w:tabs>
+        <w:rPr>
+          <w:rFonts w:ascii="Times New Roman" w:hAnsi="Times New Roman" w:cs="Times New Roman"/>
+          <w:sz w:val="24"/>
+          <w:szCs w:val="24"/>
+        </w:rPr>
+      </w:pPr>
+      <w:r>
+        <w:rPr>
+          <w:rFonts w:ascii="Times New Roman" w:hAnsi="Times New Roman" w:cs="Times New Roman"/>
+          <w:sz w:val="24"/>
+          <w:szCs w:val="24"/>
+        </w:rPr>
+        <w:tab/>
+      </w:r>
+    </w:p>
     <w:p>
       <w:pPr>
         <w:tabs>
@@ -3942,8 +4029,9 @@
         <w:tblLook w:val="04A0" w:firstRow="1" w:lastRow="0" w:firstColumn="1" w:lastColumn="0" w:noHBand="0" w:noVBand="1"/>
       </w:tblPr>
       <w:tblGrid>
-        <w:gridCol w:w="3485"/>
-        <w:gridCol w:w="3486"/>
+        <w:gridCol w:w="4855"/>
+        <w:gridCol w:w="3489"/>
+        <w:gridCol w:w="7"/>
       </w:tblGrid>
       <w:tr>
         <w:trPr>
@@ -3951,8 +4039,8 @@
         </w:trPr>
         <w:tc>
           <w:tcPr>
-            <w:tcW w:w="6971" w:type="dxa"/>
-            <w:gridSpan w:val="2"/>
+            <w:tcW w:w="8351" w:type="dxa"/>
+            <w:gridSpan w:val="3"/>
           </w:tcPr>
           <w:p>
             <w:pPr>
@@ -3971,6 +4059,7 @@
                 <w:sz w:val="24"/>
                 <w:szCs w:val="24"/>
               </w:rPr>
+              <w:lastRenderedPageBreak/>
               <w:t>Посмотреть рекламную информацию при помощи стрелочек/переключателей</w:t>
             </w:r>
           </w:p>
@@ -3978,11 +4067,13 @@
       </w:tr>
       <w:tr>
         <w:trPr>
+          <w:gridAfter w:val="1"/>
+          <w:wAfter w:w="7" w:type="dxa"/>
           <w:jc w:val="center"/>
         </w:trPr>
         <w:tc>
           <w:tcPr>
-            <w:tcW w:w="3485" w:type="dxa"/>
+            <w:tcW w:w="4855" w:type="dxa"/>
           </w:tcPr>
           <w:p>
             <w:pPr>
@@ -4056,7 +4147,7 @@
         </w:tc>
         <w:tc>
           <w:tcPr>
-            <w:tcW w:w="3486" w:type="dxa"/>
+            <w:tcW w:w="3489" w:type="dxa"/>
           </w:tcPr>
           <w:p>
             <w:pPr>
@@ -4098,8 +4189,8 @@
         <w:tblLook w:val="04A0" w:firstRow="1" w:lastRow="0" w:firstColumn="1" w:lastColumn="0" w:noHBand="0" w:noVBand="1"/>
       </w:tblPr>
       <w:tblGrid>
-        <w:gridCol w:w="3485"/>
-        <w:gridCol w:w="3486"/>
+        <w:gridCol w:w="4855"/>
+        <w:gridCol w:w="3494"/>
       </w:tblGrid>
       <w:tr>
         <w:trPr>
@@ -4107,7 +4198,7 @@
         </w:trPr>
         <w:tc>
           <w:tcPr>
-            <w:tcW w:w="6971" w:type="dxa"/>
+            <w:tcW w:w="8349" w:type="dxa"/>
             <w:gridSpan w:val="2"/>
           </w:tcPr>
           <w:p>
@@ -4127,7 +4218,7 @@
                 <w:sz w:val="24"/>
                 <w:szCs w:val="24"/>
               </w:rPr>
-              <w:t>Посмотреть города присутствия</w:t>
+              <w:t>Посмотреть рекламную информацию при помощи стрелочек/переключателей</w:t>
             </w:r>
           </w:p>
         </w:tc>
@@ -4138,14 +4229,14 @@
         </w:trPr>
         <w:tc>
           <w:tcPr>
-            <w:tcW w:w="3485" w:type="dxa"/>
+            <w:tcW w:w="4855" w:type="dxa"/>
           </w:tcPr>
           <w:p>
             <w:pPr>
               <w:pStyle w:val="a3"/>
               <w:numPr>
                 <w:ilvl w:val="0"/>
-                <w:numId w:val="15"/>
+                <w:numId w:val="14"/>
               </w:numPr>
               <w:ind w:left="315"/>
               <w:rPr>
@@ -4160,7 +4251,6 @@
                 <w:sz w:val="24"/>
                 <w:szCs w:val="24"/>
               </w:rPr>
-              <w:lastRenderedPageBreak/>
               <w:t xml:space="preserve">Зайти на главную страницу </w:t>
             </w:r>
           </w:p>
@@ -4168,8 +4258,8 @@
             <w:pPr>
               <w:pStyle w:val="a3"/>
               <w:numPr>
-                <w:ilvl w:val="0"/>
-                <w:numId w:val="15"/>
+                <w:ilvl w:val="1"/>
+                <w:numId w:val="13"/>
               </w:numPr>
               <w:ind w:left="315"/>
               <w:rPr>
@@ -4184,15 +4274,15 @@
                 <w:sz w:val="24"/>
                 <w:szCs w:val="24"/>
               </w:rPr>
-              <w:t>Кликнуть на ссылку «Города присутствия» в шапке страницы</w:t>
+              <w:t>Кликнуть на стрелочку «вправо», чтобы перейти к следующей рекламе</w:t>
             </w:r>
           </w:p>
           <w:p>
             <w:pPr>
               <w:pStyle w:val="a3"/>
               <w:numPr>
-                <w:ilvl w:val="0"/>
-                <w:numId w:val="15"/>
+                <w:ilvl w:val="1"/>
+                <w:numId w:val="13"/>
               </w:numPr>
               <w:ind w:left="315"/>
               <w:rPr>
@@ -4207,13 +4297,13 @@
                 <w:sz w:val="24"/>
                 <w:szCs w:val="24"/>
               </w:rPr>
-              <w:t>Пролистать вниз до списка магазинов в разных городах</w:t>
+              <w:t>Кликнуть на третий переключатель рекламы, чтобы перейти к третьей рекламе</w:t>
             </w:r>
           </w:p>
         </w:tc>
         <w:tc>
           <w:tcPr>
-            <w:tcW w:w="3486" w:type="dxa"/>
+            <w:tcW w:w="3489" w:type="dxa"/>
           </w:tcPr>
           <w:p>
             <w:pPr>
@@ -4229,36 +4319,12 @@
                 <w:sz w:val="24"/>
                 <w:szCs w:val="24"/>
               </w:rPr>
-              <w:t>Пользователь видит список городов, магазинов и карту с отмеченными магазинами</w:t>
+              <w:t>Пользователь видит рекламные записи (вторую/третью) страницы</w:t>
             </w:r>
           </w:p>
         </w:tc>
       </w:tr>
     </w:tbl>
-    <w:p>
-      <w:pPr>
-        <w:tabs>
-          <w:tab w:val="left" w:pos="2304"/>
-        </w:tabs>
-        <w:rPr>
-          <w:rFonts w:ascii="Times New Roman" w:hAnsi="Times New Roman" w:cs="Times New Roman"/>
-          <w:sz w:val="24"/>
-          <w:szCs w:val="24"/>
-        </w:rPr>
-      </w:pPr>
-    </w:p>
-    <w:p>
-      <w:pPr>
-        <w:tabs>
-          <w:tab w:val="left" w:pos="2304"/>
-        </w:tabs>
-        <w:rPr>
-          <w:rFonts w:ascii="Times New Roman" w:hAnsi="Times New Roman" w:cs="Times New Roman"/>
-          <w:sz w:val="24"/>
-          <w:szCs w:val="24"/>
-        </w:rPr>
-      </w:pPr>
-    </w:p>
     <w:p>
       <w:pPr>
         <w:tabs>
@@ -4279,8 +4345,8 @@
         <w:tblLook w:val="04A0" w:firstRow="1" w:lastRow="0" w:firstColumn="1" w:lastColumn="0" w:noHBand="0" w:noVBand="1"/>
       </w:tblPr>
       <w:tblGrid>
-        <w:gridCol w:w="3485"/>
-        <w:gridCol w:w="3486"/>
+        <w:gridCol w:w="4855"/>
+        <w:gridCol w:w="3489"/>
       </w:tblGrid>
       <w:tr>
         <w:trPr>
@@ -4288,7 +4354,7 @@
         </w:trPr>
         <w:tc>
           <w:tcPr>
-            <w:tcW w:w="6971" w:type="dxa"/>
+            <w:tcW w:w="8344" w:type="dxa"/>
             <w:gridSpan w:val="2"/>
           </w:tcPr>
           <w:p>
@@ -4296,21 +4362,19 @@
               <w:jc w:val="center"/>
               <w:rPr>
                 <w:rFonts w:ascii="Times New Roman" w:hAnsi="Times New Roman" w:cs="Times New Roman"/>
+                <w:sz w:val="24"/>
+                <w:szCs w:val="24"/>
+              </w:rPr>
+            </w:pPr>
+            <w:r>
+              <w:rPr>
+                <w:rFonts w:ascii="Times New Roman" w:hAnsi="Times New Roman" w:cs="Times New Roman"/>
                 <w:b/>
                 <w:bCs/>
                 <w:sz w:val="24"/>
                 <w:szCs w:val="24"/>
               </w:rPr>
-            </w:pPr>
-            <w:r>
-              <w:rPr>
-                <w:rFonts w:ascii="Times New Roman" w:hAnsi="Times New Roman" w:cs="Times New Roman"/>
-                <w:b/>
-                <w:bCs/>
-                <w:sz w:val="24"/>
-                <w:szCs w:val="24"/>
-              </w:rPr>
-              <w:t>Посмотреть города присутствия: перейти в Yandex.maps</w:t>
+              <w:t>Посмотреть города присутствия</w:t>
             </w:r>
           </w:p>
         </w:tc>
@@ -4321,14 +4385,14 @@
         </w:trPr>
         <w:tc>
           <w:tcPr>
-            <w:tcW w:w="3485" w:type="dxa"/>
+            <w:tcW w:w="4855" w:type="dxa"/>
           </w:tcPr>
           <w:p>
             <w:pPr>
               <w:pStyle w:val="a3"/>
               <w:numPr>
                 <w:ilvl w:val="0"/>
-                <w:numId w:val="16"/>
+                <w:numId w:val="15"/>
               </w:numPr>
               <w:ind w:left="315"/>
               <w:rPr>
@@ -4351,7 +4415,7 @@
               <w:pStyle w:val="a3"/>
               <w:numPr>
                 <w:ilvl w:val="0"/>
-                <w:numId w:val="16"/>
+                <w:numId w:val="15"/>
               </w:numPr>
               <w:ind w:left="315"/>
               <w:rPr>
@@ -4374,7 +4438,7 @@
               <w:pStyle w:val="a3"/>
               <w:numPr>
                 <w:ilvl w:val="0"/>
-                <w:numId w:val="16"/>
+                <w:numId w:val="15"/>
               </w:numPr>
               <w:ind w:left="315"/>
               <w:rPr>
@@ -4390,52 +4454,6 @@
                 <w:szCs w:val="24"/>
               </w:rPr>
               <w:t>Пролистать вниз до списка магазинов в разных городах</w:t>
-            </w:r>
-          </w:p>
-          <w:p>
-            <w:pPr>
-              <w:pStyle w:val="a3"/>
-              <w:numPr>
-                <w:ilvl w:val="0"/>
-                <w:numId w:val="16"/>
-              </w:numPr>
-              <w:ind w:left="315"/>
-              <w:rPr>
-                <w:rFonts w:ascii="Times New Roman" w:hAnsi="Times New Roman" w:cs="Times New Roman"/>
-                <w:sz w:val="24"/>
-                <w:szCs w:val="24"/>
-              </w:rPr>
-            </w:pPr>
-            <w:r>
-              <w:rPr>
-                <w:rFonts w:ascii="Times New Roman" w:hAnsi="Times New Roman" w:cs="Times New Roman"/>
-                <w:sz w:val="24"/>
-                <w:szCs w:val="24"/>
-              </w:rPr>
-              <w:t>Долистать до Яндекс.карты</w:t>
-            </w:r>
-          </w:p>
-          <w:p>
-            <w:pPr>
-              <w:pStyle w:val="a3"/>
-              <w:numPr>
-                <w:ilvl w:val="0"/>
-                <w:numId w:val="16"/>
-              </w:numPr>
-              <w:ind w:left="315"/>
-              <w:rPr>
-                <w:rFonts w:ascii="Times New Roman" w:hAnsi="Times New Roman" w:cs="Times New Roman"/>
-                <w:sz w:val="24"/>
-                <w:szCs w:val="24"/>
-              </w:rPr>
-            </w:pPr>
-            <w:r>
-              <w:rPr>
-                <w:rFonts w:ascii="Times New Roman" w:hAnsi="Times New Roman" w:cs="Times New Roman"/>
-                <w:sz w:val="24"/>
-                <w:szCs w:val="24"/>
-              </w:rPr>
-              <w:t>Кликнуть на кнопку «Открыть в Яндекс.картах»</w:t>
             </w:r>
           </w:p>
         </w:tc>
@@ -4457,7 +4475,7 @@
                 <w:sz w:val="24"/>
                 <w:szCs w:val="24"/>
               </w:rPr>
-              <w:t>Открывается вторая вкладка с Яндекс.картами</w:t>
+              <w:t>Пользователь видит список городов, магазинов и карту с отмеченными магазинами</w:t>
             </w:r>
           </w:p>
         </w:tc>
@@ -4483,8 +4501,8 @@
         <w:tblLook w:val="04A0" w:firstRow="1" w:lastRow="0" w:firstColumn="1" w:lastColumn="0" w:noHBand="0" w:noVBand="1"/>
       </w:tblPr>
       <w:tblGrid>
-        <w:gridCol w:w="3485"/>
-        <w:gridCol w:w="3486"/>
+        <w:gridCol w:w="4855"/>
+        <w:gridCol w:w="3489"/>
       </w:tblGrid>
       <w:tr>
         <w:trPr>
@@ -4492,7 +4510,7 @@
         </w:trPr>
         <w:tc>
           <w:tcPr>
-            <w:tcW w:w="6971" w:type="dxa"/>
+            <w:tcW w:w="8344" w:type="dxa"/>
             <w:gridSpan w:val="2"/>
           </w:tcPr>
           <w:p>
@@ -4500,20 +4518,34 @@
               <w:jc w:val="center"/>
               <w:rPr>
                 <w:rFonts w:ascii="Times New Roman" w:hAnsi="Times New Roman" w:cs="Times New Roman"/>
-                <w:sz w:val="24"/>
-                <w:szCs w:val="24"/>
-              </w:rPr>
-            </w:pPr>
-            <w:r>
-              <w:rPr>
-                <w:rFonts w:ascii="Times New Roman" w:hAnsi="Times New Roman" w:cs="Times New Roman"/>
                 <w:b/>
                 <w:bCs/>
                 <w:sz w:val="24"/>
                 <w:szCs w:val="24"/>
               </w:rPr>
-              <w:t>Посмотреть города присутствия: выбор магазина на карте и просмотр подробной информации о нем</w:t>
-            </w:r>
+            </w:pPr>
+            <w:r>
+              <w:rPr>
+                <w:rFonts w:ascii="Times New Roman" w:hAnsi="Times New Roman" w:cs="Times New Roman"/>
+                <w:b/>
+                <w:bCs/>
+                <w:sz w:val="24"/>
+                <w:szCs w:val="24"/>
+              </w:rPr>
+              <w:t xml:space="preserve">Посмотреть города присутствия: перейти в </w:t>
+            </w:r>
+            <w:proofErr w:type="spellStart"/>
+            <w:r>
+              <w:rPr>
+                <w:rFonts w:ascii="Times New Roman" w:hAnsi="Times New Roman" w:cs="Times New Roman"/>
+                <w:b/>
+                <w:bCs/>
+                <w:sz w:val="24"/>
+                <w:szCs w:val="24"/>
+              </w:rPr>
+              <w:t>Yandex.maps</w:t>
+            </w:r>
+            <w:proofErr w:type="spellEnd"/>
           </w:p>
         </w:tc>
       </w:tr>
@@ -4523,14 +4555,14 @@
         </w:trPr>
         <w:tc>
           <w:tcPr>
-            <w:tcW w:w="3485" w:type="dxa"/>
+            <w:tcW w:w="4855" w:type="dxa"/>
           </w:tcPr>
           <w:p>
             <w:pPr>
               <w:pStyle w:val="a3"/>
               <w:numPr>
                 <w:ilvl w:val="0"/>
-                <w:numId w:val="17"/>
+                <w:numId w:val="16"/>
               </w:numPr>
               <w:ind w:left="315"/>
               <w:rPr>
@@ -4553,7 +4585,7 @@
               <w:pStyle w:val="a3"/>
               <w:numPr>
                 <w:ilvl w:val="0"/>
-                <w:numId w:val="17"/>
+                <w:numId w:val="16"/>
               </w:numPr>
               <w:ind w:left="315"/>
               <w:rPr>
@@ -4576,7 +4608,7 @@
               <w:pStyle w:val="a3"/>
               <w:numPr>
                 <w:ilvl w:val="0"/>
-                <w:numId w:val="17"/>
+                <w:numId w:val="16"/>
               </w:numPr>
               <w:ind w:left="315"/>
               <w:rPr>
@@ -4599,7 +4631,7 @@
               <w:pStyle w:val="a3"/>
               <w:numPr>
                 <w:ilvl w:val="0"/>
-                <w:numId w:val="17"/>
+                <w:numId w:val="16"/>
               </w:numPr>
               <w:ind w:left="315"/>
               <w:rPr>
@@ -4608,21 +4640,59 @@
                 <w:szCs w:val="24"/>
               </w:rPr>
             </w:pPr>
-            <w:r>
-              <w:rPr>
-                <w:rFonts w:ascii="Times New Roman" w:hAnsi="Times New Roman" w:cs="Times New Roman"/>
-                <w:sz w:val="24"/>
-                <w:szCs w:val="24"/>
-              </w:rPr>
-              <w:t>Долистать до Яндекс.карты</w:t>
-            </w:r>
+            <w:proofErr w:type="spellStart"/>
+            <w:r>
+              <w:rPr>
+                <w:rFonts w:ascii="Times New Roman" w:hAnsi="Times New Roman" w:cs="Times New Roman"/>
+                <w:sz w:val="24"/>
+                <w:szCs w:val="24"/>
+              </w:rPr>
+              <w:t>Долистать</w:t>
+            </w:r>
+            <w:proofErr w:type="spellEnd"/>
+            <w:r>
+              <w:rPr>
+                <w:rFonts w:ascii="Times New Roman" w:hAnsi="Times New Roman" w:cs="Times New Roman"/>
+                <w:sz w:val="24"/>
+                <w:szCs w:val="24"/>
+              </w:rPr>
+              <w:t xml:space="preserve"> </w:t>
+            </w:r>
+            <w:proofErr w:type="gramStart"/>
+            <w:r>
+              <w:rPr>
+                <w:rFonts w:ascii="Times New Roman" w:hAnsi="Times New Roman" w:cs="Times New Roman"/>
+                <w:sz w:val="24"/>
+                <w:szCs w:val="24"/>
+              </w:rPr>
+              <w:t xml:space="preserve">до </w:t>
+            </w:r>
+            <w:proofErr w:type="spellStart"/>
+            <w:r>
+              <w:rPr>
+                <w:rFonts w:ascii="Times New Roman" w:hAnsi="Times New Roman" w:cs="Times New Roman"/>
+                <w:sz w:val="24"/>
+                <w:szCs w:val="24"/>
+              </w:rPr>
+              <w:t>Яндекс</w:t>
+            </w:r>
+            <w:proofErr w:type="gramEnd"/>
+            <w:r>
+              <w:rPr>
+                <w:rFonts w:ascii="Times New Roman" w:hAnsi="Times New Roman" w:cs="Times New Roman"/>
+                <w:sz w:val="24"/>
+                <w:szCs w:val="24"/>
+              </w:rPr>
+              <w:t>.карты</w:t>
+            </w:r>
+            <w:proofErr w:type="spellEnd"/>
           </w:p>
           <w:p>
             <w:pPr>
               <w:pStyle w:val="a3"/>
               <w:numPr>
                 <w:ilvl w:val="0"/>
-                <w:numId w:val="17"/>
+                <w:numId w:val="16"/>
               </w:numPr>
               <w:ind w:left="315"/>
               <w:rPr>
@@ -4637,30 +4707,25 @@
                 <w:sz w:val="24"/>
                 <w:szCs w:val="24"/>
               </w:rPr>
-              <w:t>Выбрать на карте нужный магазин</w:t>
-            </w:r>
-          </w:p>
-          <w:p>
-            <w:pPr>
-              <w:pStyle w:val="a3"/>
-              <w:numPr>
-                <w:ilvl w:val="0"/>
-                <w:numId w:val="17"/>
-              </w:numPr>
-              <w:ind w:left="315"/>
-              <w:rPr>
-                <w:rFonts w:ascii="Times New Roman" w:hAnsi="Times New Roman" w:cs="Times New Roman"/>
-                <w:sz w:val="24"/>
-                <w:szCs w:val="24"/>
-              </w:rPr>
-            </w:pPr>
-            <w:r>
-              <w:rPr>
-                <w:rFonts w:ascii="Times New Roman" w:hAnsi="Times New Roman" w:cs="Times New Roman"/>
-                <w:sz w:val="24"/>
-                <w:szCs w:val="24"/>
-              </w:rPr>
-              <w:t>Перейти по ссылке «Подробнее»</w:t>
+              <w:t xml:space="preserve">Кликнуть на кнопку «Открыть в </w:t>
+            </w:r>
+            <w:proofErr w:type="spellStart"/>
+            <w:r>
+              <w:rPr>
+                <w:rFonts w:ascii="Times New Roman" w:hAnsi="Times New Roman" w:cs="Times New Roman"/>
+                <w:sz w:val="24"/>
+                <w:szCs w:val="24"/>
+              </w:rPr>
+              <w:t>Яндекс.картах</w:t>
+            </w:r>
+            <w:proofErr w:type="spellEnd"/>
+            <w:r>
+              <w:rPr>
+                <w:rFonts w:ascii="Times New Roman" w:hAnsi="Times New Roman" w:cs="Times New Roman"/>
+                <w:sz w:val="24"/>
+                <w:szCs w:val="24"/>
+              </w:rPr>
+              <w:t>»</w:t>
             </w:r>
           </w:p>
         </w:tc>
@@ -4682,8 +4747,18 @@
                 <w:sz w:val="24"/>
                 <w:szCs w:val="24"/>
               </w:rPr>
-              <w:t>Пользователь видит подробную информацию о магазине, выбранном при помощи Яндекс.карт</w:t>
-            </w:r>
+              <w:t xml:space="preserve">Открывается вторая вкладка с </w:t>
+            </w:r>
+            <w:proofErr w:type="spellStart"/>
+            <w:r>
+              <w:rPr>
+                <w:rFonts w:ascii="Times New Roman" w:hAnsi="Times New Roman" w:cs="Times New Roman"/>
+                <w:sz w:val="24"/>
+                <w:szCs w:val="24"/>
+              </w:rPr>
+              <w:t>Яндекс.картами</w:t>
+            </w:r>
+            <w:proofErr w:type="spellEnd"/>
           </w:p>
         </w:tc>
       </w:tr>
@@ -4708,8 +4783,8 @@
         <w:tblLook w:val="04A0" w:firstRow="1" w:lastRow="0" w:firstColumn="1" w:lastColumn="0" w:noHBand="0" w:noVBand="1"/>
       </w:tblPr>
       <w:tblGrid>
-        <w:gridCol w:w="3485"/>
-        <w:gridCol w:w="3486"/>
+        <w:gridCol w:w="4855"/>
+        <w:gridCol w:w="3489"/>
       </w:tblGrid>
       <w:tr>
         <w:trPr>
@@ -4717,7 +4792,7 @@
         </w:trPr>
         <w:tc>
           <w:tcPr>
-            <w:tcW w:w="6971" w:type="dxa"/>
+            <w:tcW w:w="8344" w:type="dxa"/>
             <w:gridSpan w:val="2"/>
           </w:tcPr>
           <w:p>
@@ -4737,7 +4812,7 @@
                 <w:sz w:val="24"/>
                 <w:szCs w:val="24"/>
               </w:rPr>
-              <w:t>Просмотр популярных разделов</w:t>
+              <w:t>Посмотреть города присутствия: выбор магазина на карте и просмотр подробной информации о нем</w:t>
             </w:r>
           </w:p>
         </w:tc>
@@ -4748,14 +4823,14 @@
         </w:trPr>
         <w:tc>
           <w:tcPr>
-            <w:tcW w:w="3485" w:type="dxa"/>
+            <w:tcW w:w="4855" w:type="dxa"/>
           </w:tcPr>
           <w:p>
             <w:pPr>
               <w:pStyle w:val="a3"/>
               <w:numPr>
                 <w:ilvl w:val="0"/>
-                <w:numId w:val="18"/>
+                <w:numId w:val="17"/>
               </w:numPr>
               <w:ind w:left="315"/>
               <w:rPr>
@@ -4778,7 +4853,7 @@
               <w:pStyle w:val="a3"/>
               <w:numPr>
                 <w:ilvl w:val="0"/>
-                <w:numId w:val="18"/>
+                <w:numId w:val="17"/>
               </w:numPr>
               <w:ind w:left="315"/>
               <w:rPr>
@@ -4793,7 +4868,7 @@
                 <w:sz w:val="24"/>
                 <w:szCs w:val="24"/>
               </w:rPr>
-              <w:t>Пролистать до нижней части страницы</w:t>
+              <w:t>Кликнуть на ссылку «Города присутствия» в шапке страницы</w:t>
             </w:r>
           </w:p>
           <w:p>
@@ -4801,7 +4876,7 @@
               <w:pStyle w:val="a3"/>
               <w:numPr>
                 <w:ilvl w:val="0"/>
-                <w:numId w:val="18"/>
+                <w:numId w:val="17"/>
               </w:numPr>
               <w:ind w:left="315"/>
               <w:rPr>
@@ -4816,7 +4891,114 @@
                 <w:sz w:val="24"/>
                 <w:szCs w:val="24"/>
               </w:rPr>
-              <w:t>Перейти по ссылке «Популярные разделы»</w:t>
+              <w:t>Пролистать вниз до списка магазинов в разных городах</w:t>
+            </w:r>
+          </w:p>
+          <w:p>
+            <w:pPr>
+              <w:pStyle w:val="a3"/>
+              <w:numPr>
+                <w:ilvl w:val="0"/>
+                <w:numId w:val="17"/>
+              </w:numPr>
+              <w:ind w:left="315"/>
+              <w:rPr>
+                <w:rFonts w:ascii="Times New Roman" w:hAnsi="Times New Roman" w:cs="Times New Roman"/>
+                <w:sz w:val="24"/>
+                <w:szCs w:val="24"/>
+              </w:rPr>
+            </w:pPr>
+            <w:proofErr w:type="spellStart"/>
+            <w:r>
+              <w:rPr>
+                <w:rFonts w:ascii="Times New Roman" w:hAnsi="Times New Roman" w:cs="Times New Roman"/>
+                <w:sz w:val="24"/>
+                <w:szCs w:val="24"/>
+              </w:rPr>
+              <w:t>Долистать</w:t>
+            </w:r>
+            <w:proofErr w:type="spellEnd"/>
+            <w:r>
+              <w:rPr>
+                <w:rFonts w:ascii="Times New Roman" w:hAnsi="Times New Roman" w:cs="Times New Roman"/>
+                <w:sz w:val="24"/>
+                <w:szCs w:val="24"/>
+              </w:rPr>
+              <w:t xml:space="preserve"> </w:t>
+            </w:r>
+            <w:proofErr w:type="gramStart"/>
+            <w:r>
+              <w:rPr>
+                <w:rFonts w:ascii="Times New Roman" w:hAnsi="Times New Roman" w:cs="Times New Roman"/>
+                <w:sz w:val="24"/>
+                <w:szCs w:val="24"/>
+              </w:rPr>
+              <w:t xml:space="preserve">до </w:t>
+            </w:r>
+            <w:proofErr w:type="spellStart"/>
+            <w:r>
+              <w:rPr>
+                <w:rFonts w:ascii="Times New Roman" w:hAnsi="Times New Roman" w:cs="Times New Roman"/>
+                <w:sz w:val="24"/>
+                <w:szCs w:val="24"/>
+              </w:rPr>
+              <w:t>Яндекс</w:t>
+            </w:r>
+            <w:proofErr w:type="gramEnd"/>
+            <w:r>
+              <w:rPr>
+                <w:rFonts w:ascii="Times New Roman" w:hAnsi="Times New Roman" w:cs="Times New Roman"/>
+                <w:sz w:val="24"/>
+                <w:szCs w:val="24"/>
+              </w:rPr>
+              <w:t>.карты</w:t>
+            </w:r>
+            <w:proofErr w:type="spellEnd"/>
+          </w:p>
+          <w:p>
+            <w:pPr>
+              <w:pStyle w:val="a3"/>
+              <w:numPr>
+                <w:ilvl w:val="0"/>
+                <w:numId w:val="17"/>
+              </w:numPr>
+              <w:ind w:left="315"/>
+              <w:rPr>
+                <w:rFonts w:ascii="Times New Roman" w:hAnsi="Times New Roman" w:cs="Times New Roman"/>
+                <w:sz w:val="24"/>
+                <w:szCs w:val="24"/>
+              </w:rPr>
+            </w:pPr>
+            <w:r>
+              <w:rPr>
+                <w:rFonts w:ascii="Times New Roman" w:hAnsi="Times New Roman" w:cs="Times New Roman"/>
+                <w:sz w:val="24"/>
+                <w:szCs w:val="24"/>
+              </w:rPr>
+              <w:t>Выбрать на карте нужный магазин</w:t>
+            </w:r>
+          </w:p>
+          <w:p>
+            <w:pPr>
+              <w:pStyle w:val="a3"/>
+              <w:numPr>
+                <w:ilvl w:val="0"/>
+                <w:numId w:val="17"/>
+              </w:numPr>
+              <w:ind w:left="315"/>
+              <w:rPr>
+                <w:rFonts w:ascii="Times New Roman" w:hAnsi="Times New Roman" w:cs="Times New Roman"/>
+                <w:sz w:val="24"/>
+                <w:szCs w:val="24"/>
+              </w:rPr>
+            </w:pPr>
+            <w:r>
+              <w:rPr>
+                <w:rFonts w:ascii="Times New Roman" w:hAnsi="Times New Roman" w:cs="Times New Roman"/>
+                <w:sz w:val="24"/>
+                <w:szCs w:val="24"/>
+              </w:rPr>
+              <w:t>Перейти по ссылке «Подробнее»</w:t>
             </w:r>
           </w:p>
         </w:tc>
@@ -4838,12 +5020,46 @@
                 <w:sz w:val="24"/>
                 <w:szCs w:val="24"/>
               </w:rPr>
-              <w:t xml:space="preserve">Пользователь видит список популярных разделов и их подкатегории </w:t>
-            </w:r>
+              <w:t xml:space="preserve">Пользователь видит подробную информацию о магазине, выбранном при помощи </w:t>
+            </w:r>
+            <w:proofErr w:type="spellStart"/>
+            <w:r>
+              <w:rPr>
+                <w:rFonts w:ascii="Times New Roman" w:hAnsi="Times New Roman" w:cs="Times New Roman"/>
+                <w:sz w:val="24"/>
+                <w:szCs w:val="24"/>
+              </w:rPr>
+              <w:t>Яндекс.карт</w:t>
+            </w:r>
+            <w:proofErr w:type="spellEnd"/>
           </w:p>
         </w:tc>
       </w:tr>
     </w:tbl>
+    <w:p>
+      <w:pPr>
+        <w:tabs>
+          <w:tab w:val="left" w:pos="2304"/>
+        </w:tabs>
+        <w:rPr>
+          <w:rFonts w:ascii="Times New Roman" w:hAnsi="Times New Roman" w:cs="Times New Roman"/>
+          <w:sz w:val="24"/>
+          <w:szCs w:val="24"/>
+        </w:rPr>
+      </w:pPr>
+    </w:p>
+    <w:p>
+      <w:pPr>
+        <w:tabs>
+          <w:tab w:val="left" w:pos="2304"/>
+        </w:tabs>
+        <w:rPr>
+          <w:rFonts w:ascii="Times New Roman" w:hAnsi="Times New Roman" w:cs="Times New Roman"/>
+          <w:sz w:val="24"/>
+          <w:szCs w:val="24"/>
+        </w:rPr>
+      </w:pPr>
+    </w:p>
     <w:p>
       <w:pPr>
         <w:tabs>
@@ -4864,8 +5080,9 @@
         <w:tblLook w:val="04A0" w:firstRow="1" w:lastRow="0" w:firstColumn="1" w:lastColumn="0" w:noHBand="0" w:noVBand="1"/>
       </w:tblPr>
       <w:tblGrid>
-        <w:gridCol w:w="3485"/>
-        <w:gridCol w:w="3486"/>
+        <w:gridCol w:w="4855"/>
+        <w:gridCol w:w="3489"/>
+        <w:gridCol w:w="7"/>
       </w:tblGrid>
       <w:tr>
         <w:trPr>
@@ -4873,8 +5090,8 @@
         </w:trPr>
         <w:tc>
           <w:tcPr>
-            <w:tcW w:w="6971" w:type="dxa"/>
-            <w:gridSpan w:val="2"/>
+            <w:tcW w:w="8351" w:type="dxa"/>
+            <w:gridSpan w:val="3"/>
           </w:tcPr>
           <w:p>
             <w:pPr>
@@ -4893,25 +5110,28 @@
                 <w:sz w:val="24"/>
                 <w:szCs w:val="24"/>
               </w:rPr>
-              <w:t>Просмотр популярных разделов: категория «Каталог по категориям»</w:t>
+              <w:lastRenderedPageBreak/>
+              <w:t>Просмотр популярных разделов</w:t>
             </w:r>
           </w:p>
         </w:tc>
       </w:tr>
       <w:tr>
         <w:trPr>
+          <w:gridAfter w:val="1"/>
+          <w:wAfter w:w="7" w:type="dxa"/>
           <w:jc w:val="center"/>
         </w:trPr>
         <w:tc>
           <w:tcPr>
-            <w:tcW w:w="3485" w:type="dxa"/>
+            <w:tcW w:w="4855" w:type="dxa"/>
           </w:tcPr>
           <w:p>
             <w:pPr>
               <w:pStyle w:val="a3"/>
               <w:numPr>
                 <w:ilvl w:val="0"/>
-                <w:numId w:val="19"/>
+                <w:numId w:val="18"/>
               </w:numPr>
               <w:ind w:left="315"/>
               <w:rPr>
@@ -4934,7 +5154,7 @@
               <w:pStyle w:val="a3"/>
               <w:numPr>
                 <w:ilvl w:val="0"/>
-                <w:numId w:val="19"/>
+                <w:numId w:val="18"/>
               </w:numPr>
               <w:ind w:left="315"/>
               <w:rPr>
@@ -4957,7 +5177,7 @@
               <w:pStyle w:val="a3"/>
               <w:numPr>
                 <w:ilvl w:val="0"/>
-                <w:numId w:val="19"/>
+                <w:numId w:val="18"/>
               </w:numPr>
               <w:ind w:left="315"/>
               <w:rPr>
@@ -4973,36 +5193,12 @@
                 <w:szCs w:val="24"/>
               </w:rPr>
               <w:t>Перейти по ссылке «Популярные разделы»</w:t>
-            </w:r>
-          </w:p>
-          <w:p>
-            <w:pPr>
-              <w:pStyle w:val="a3"/>
-              <w:numPr>
-                <w:ilvl w:val="0"/>
-                <w:numId w:val="19"/>
-              </w:numPr>
-              <w:ind w:left="315"/>
-              <w:rPr>
-                <w:rFonts w:ascii="Times New Roman" w:hAnsi="Times New Roman" w:cs="Times New Roman"/>
-                <w:sz w:val="24"/>
-                <w:szCs w:val="24"/>
-              </w:rPr>
-            </w:pPr>
-            <w:r>
-              <w:rPr>
-                <w:rFonts w:ascii="Times New Roman" w:hAnsi="Times New Roman" w:cs="Times New Roman"/>
-                <w:sz w:val="24"/>
-                <w:szCs w:val="24"/>
-              </w:rPr>
-              <w:lastRenderedPageBreak/>
-              <w:t>Выбрать подразделе «Каталог по категориям» выбрать «Кофемашины Юлмарт»</w:t>
             </w:r>
           </w:p>
         </w:tc>
         <w:tc>
           <w:tcPr>
-            <w:tcW w:w="3486" w:type="dxa"/>
+            <w:tcW w:w="3489" w:type="dxa"/>
           </w:tcPr>
           <w:p>
             <w:pPr>
@@ -5018,69 +5214,12 @@
                 <w:sz w:val="24"/>
                 <w:szCs w:val="24"/>
               </w:rPr>
-              <w:lastRenderedPageBreak/>
-              <w:t xml:space="preserve">Пользователь </w:t>
-            </w:r>
-            <w:r>
-              <w:rPr>
-                <w:rFonts w:ascii="Times New Roman" w:hAnsi="Times New Roman" w:cs="Times New Roman"/>
-                <w:sz w:val="24"/>
-                <w:szCs w:val="24"/>
-              </w:rPr>
-              <w:t>видит страницу со списком кофемашин</w:t>
+              <w:t xml:space="preserve">Пользователь видит список популярных разделов и их подкатегории </w:t>
             </w:r>
           </w:p>
         </w:tc>
       </w:tr>
     </w:tbl>
-    <w:p>
-      <w:pPr>
-        <w:tabs>
-          <w:tab w:val="left" w:pos="2304"/>
-        </w:tabs>
-        <w:rPr>
-          <w:rFonts w:ascii="Times New Roman" w:hAnsi="Times New Roman" w:cs="Times New Roman"/>
-          <w:sz w:val="24"/>
-          <w:szCs w:val="24"/>
-        </w:rPr>
-      </w:pPr>
-    </w:p>
-    <w:p>
-      <w:pPr>
-        <w:tabs>
-          <w:tab w:val="left" w:pos="2304"/>
-        </w:tabs>
-        <w:rPr>
-          <w:rFonts w:ascii="Times New Roman" w:hAnsi="Times New Roman" w:cs="Times New Roman"/>
-          <w:sz w:val="24"/>
-          <w:szCs w:val="24"/>
-        </w:rPr>
-      </w:pPr>
-    </w:p>
-    <w:p>
-      <w:pPr>
-        <w:tabs>
-          <w:tab w:val="left" w:pos="2304"/>
-        </w:tabs>
-        <w:rPr>
-          <w:rFonts w:ascii="Times New Roman" w:hAnsi="Times New Roman" w:cs="Times New Roman"/>
-          <w:sz w:val="24"/>
-          <w:szCs w:val="24"/>
-        </w:rPr>
-      </w:pPr>
-    </w:p>
-    <w:p>
-      <w:pPr>
-        <w:tabs>
-          <w:tab w:val="left" w:pos="2304"/>
-        </w:tabs>
-        <w:rPr>
-          <w:rFonts w:ascii="Times New Roman" w:hAnsi="Times New Roman" w:cs="Times New Roman"/>
-          <w:sz w:val="24"/>
-          <w:szCs w:val="24"/>
-        </w:rPr>
-      </w:pPr>
-    </w:p>
     <w:p>
       <w:pPr>
         <w:tabs>
@@ -5101,8 +5240,8 @@
         <w:tblLook w:val="04A0" w:firstRow="1" w:lastRow="0" w:firstColumn="1" w:lastColumn="0" w:noHBand="0" w:noVBand="1"/>
       </w:tblPr>
       <w:tblGrid>
-        <w:gridCol w:w="3485"/>
-        <w:gridCol w:w="3486"/>
+        <w:gridCol w:w="4855"/>
+        <w:gridCol w:w="3489"/>
       </w:tblGrid>
       <w:tr>
         <w:trPr>
@@ -5110,7 +5249,7 @@
         </w:trPr>
         <w:tc>
           <w:tcPr>
-            <w:tcW w:w="6971" w:type="dxa"/>
+            <w:tcW w:w="8344" w:type="dxa"/>
             <w:gridSpan w:val="2"/>
           </w:tcPr>
           <w:p>
@@ -5130,7 +5269,7 @@
                 <w:sz w:val="24"/>
                 <w:szCs w:val="24"/>
               </w:rPr>
-              <w:t>Просмотр популярных разделов: категория «Каталог»</w:t>
+              <w:t>Просмотр популярных разделов: категория «Каталог по категориям»</w:t>
             </w:r>
           </w:p>
         </w:tc>
@@ -5141,14 +5280,14 @@
         </w:trPr>
         <w:tc>
           <w:tcPr>
-            <w:tcW w:w="3485" w:type="dxa"/>
+            <w:tcW w:w="4855" w:type="dxa"/>
           </w:tcPr>
           <w:p>
             <w:pPr>
               <w:pStyle w:val="a3"/>
               <w:numPr>
                 <w:ilvl w:val="0"/>
-                <w:numId w:val="20"/>
+                <w:numId w:val="19"/>
               </w:numPr>
               <w:ind w:left="315"/>
               <w:rPr>
@@ -5171,7 +5310,7 @@
               <w:pStyle w:val="a3"/>
               <w:numPr>
                 <w:ilvl w:val="0"/>
-                <w:numId w:val="20"/>
+                <w:numId w:val="19"/>
               </w:numPr>
               <w:ind w:left="315"/>
               <w:rPr>
@@ -5194,7 +5333,7 @@
               <w:pStyle w:val="a3"/>
               <w:numPr>
                 <w:ilvl w:val="0"/>
-                <w:numId w:val="20"/>
+                <w:numId w:val="19"/>
               </w:numPr>
               <w:ind w:left="315"/>
               <w:rPr>
@@ -5217,7 +5356,7 @@
               <w:pStyle w:val="a3"/>
               <w:numPr>
                 <w:ilvl w:val="0"/>
-                <w:numId w:val="20"/>
+                <w:numId w:val="19"/>
               </w:numPr>
               <w:ind w:left="315"/>
               <w:rPr>
@@ -5232,7 +5371,25 @@
                 <w:sz w:val="24"/>
                 <w:szCs w:val="24"/>
               </w:rPr>
-              <w:t>Выбрать подразделе «Каталог» выбрать каталог нужного города</w:t>
+              <w:t xml:space="preserve">Выбрать подразделе «Каталог по категориям» выбрать «Кофемашины </w:t>
+            </w:r>
+            <w:proofErr w:type="spellStart"/>
+            <w:r>
+              <w:rPr>
+                <w:rFonts w:ascii="Times New Roman" w:hAnsi="Times New Roman" w:cs="Times New Roman"/>
+                <w:sz w:val="24"/>
+                <w:szCs w:val="24"/>
+              </w:rPr>
+              <w:t>Юлмарт</w:t>
+            </w:r>
+            <w:proofErr w:type="spellEnd"/>
+            <w:r>
+              <w:rPr>
+                <w:rFonts w:ascii="Times New Roman" w:hAnsi="Times New Roman" w:cs="Times New Roman"/>
+                <w:sz w:val="24"/>
+                <w:szCs w:val="24"/>
+              </w:rPr>
+              <w:t>»</w:t>
             </w:r>
           </w:p>
         </w:tc>
@@ -5254,15 +5411,15 @@
                 <w:sz w:val="24"/>
                 <w:szCs w:val="24"/>
               </w:rPr>
-              <w:t>Пользователь видит страницу</w:t>
-            </w:r>
-            <w:r>
-              <w:rPr>
-                <w:rFonts w:ascii="Times New Roman" w:hAnsi="Times New Roman" w:cs="Times New Roman"/>
-                <w:sz w:val="24"/>
-                <w:szCs w:val="24"/>
-              </w:rPr>
-              <w:t xml:space="preserve"> с каталогов товаров в выбранном городе</w:t>
+              <w:t xml:space="preserve">Пользователь </w:t>
+            </w:r>
+            <w:r>
+              <w:rPr>
+                <w:rFonts w:ascii="Times New Roman" w:hAnsi="Times New Roman" w:cs="Times New Roman"/>
+                <w:sz w:val="24"/>
+                <w:szCs w:val="24"/>
+              </w:rPr>
+              <w:t>видит страницу со списком кофемашин</w:t>
             </w:r>
           </w:p>
         </w:tc>
@@ -5288,8 +5445,8 @@
         <w:tblLook w:val="04A0" w:firstRow="1" w:lastRow="0" w:firstColumn="1" w:lastColumn="0" w:noHBand="0" w:noVBand="1"/>
       </w:tblPr>
       <w:tblGrid>
-        <w:gridCol w:w="3485"/>
-        <w:gridCol w:w="3486"/>
+        <w:gridCol w:w="4855"/>
+        <w:gridCol w:w="3489"/>
       </w:tblGrid>
       <w:tr>
         <w:trPr>
@@ -5297,7 +5454,7 @@
         </w:trPr>
         <w:tc>
           <w:tcPr>
-            <w:tcW w:w="6971" w:type="dxa"/>
+            <w:tcW w:w="8344" w:type="dxa"/>
             <w:gridSpan w:val="2"/>
           </w:tcPr>
           <w:p>
@@ -5317,7 +5474,7 @@
                 <w:sz w:val="24"/>
                 <w:szCs w:val="24"/>
               </w:rPr>
-              <w:t>Просмотр популярных разделов: категория «Скидки и акции»</w:t>
+              <w:t>Просмотр популярных разделов: категория «Каталог»</w:t>
             </w:r>
           </w:p>
         </w:tc>
@@ -5328,14 +5485,14 @@
         </w:trPr>
         <w:tc>
           <w:tcPr>
-            <w:tcW w:w="3485" w:type="dxa"/>
+            <w:tcW w:w="4855" w:type="dxa"/>
           </w:tcPr>
           <w:p>
             <w:pPr>
               <w:pStyle w:val="a3"/>
               <w:numPr>
                 <w:ilvl w:val="0"/>
-                <w:numId w:val="21"/>
+                <w:numId w:val="20"/>
               </w:numPr>
               <w:ind w:left="315"/>
               <w:rPr>
@@ -5358,7 +5515,7 @@
               <w:pStyle w:val="a3"/>
               <w:numPr>
                 <w:ilvl w:val="0"/>
-                <w:numId w:val="21"/>
+                <w:numId w:val="20"/>
               </w:numPr>
               <w:ind w:left="315"/>
               <w:rPr>
@@ -5381,7 +5538,7 @@
               <w:pStyle w:val="a3"/>
               <w:numPr>
                 <w:ilvl w:val="0"/>
-                <w:numId w:val="21"/>
+                <w:numId w:val="20"/>
               </w:numPr>
               <w:ind w:left="315"/>
               <w:rPr>
@@ -5404,7 +5561,7 @@
               <w:pStyle w:val="a3"/>
               <w:numPr>
                 <w:ilvl w:val="0"/>
-                <w:numId w:val="21"/>
+                <w:numId w:val="20"/>
               </w:numPr>
               <w:ind w:left="315"/>
               <w:rPr>
@@ -5419,7 +5576,7 @@
                 <w:sz w:val="24"/>
                 <w:szCs w:val="24"/>
               </w:rPr>
-              <w:t>Выбрать подразделе «Скидки и акции» выбрать каталог нужного города</w:t>
+              <w:t>Выбрать подразделе «Каталог» выбрать каталог нужного города</w:t>
             </w:r>
           </w:p>
         </w:tc>
@@ -5441,7 +5598,15 @@
                 <w:sz w:val="24"/>
                 <w:szCs w:val="24"/>
               </w:rPr>
-              <w:t>Пользователь видит страницу с каталогов товаров в выбранном городе</w:t>
+              <w:t>Пользователь видит страницу</w:t>
+            </w:r>
+            <w:r>
+              <w:rPr>
+                <w:rFonts w:ascii="Times New Roman" w:hAnsi="Times New Roman" w:cs="Times New Roman"/>
+                <w:sz w:val="24"/>
+                <w:szCs w:val="24"/>
+              </w:rPr>
+              <w:t xml:space="preserve"> с каталогов товаров в выбранном городе</w:t>
             </w:r>
           </w:p>
         </w:tc>
@@ -5467,8 +5632,8 @@
         <w:tblLook w:val="04A0" w:firstRow="1" w:lastRow="0" w:firstColumn="1" w:lastColumn="0" w:noHBand="0" w:noVBand="1"/>
       </w:tblPr>
       <w:tblGrid>
-        <w:gridCol w:w="3485"/>
-        <w:gridCol w:w="3486"/>
+        <w:gridCol w:w="4855"/>
+        <w:gridCol w:w="3489"/>
       </w:tblGrid>
       <w:tr>
         <w:trPr>
@@ -5476,7 +5641,7 @@
         </w:trPr>
         <w:tc>
           <w:tcPr>
-            <w:tcW w:w="6971" w:type="dxa"/>
+            <w:tcW w:w="8344" w:type="dxa"/>
             <w:gridSpan w:val="2"/>
           </w:tcPr>
           <w:p>
@@ -5496,7 +5661,7 @@
                 <w:sz w:val="24"/>
                 <w:szCs w:val="24"/>
               </w:rPr>
-              <w:t>Просмотр популярных разделов: категория «Города»</w:t>
+              <w:t>Просмотр популярных разделов: категория «Скидки и акции»</w:t>
             </w:r>
           </w:p>
         </w:tc>
@@ -5507,7 +5672,186 @@
         </w:trPr>
         <w:tc>
           <w:tcPr>
-            <w:tcW w:w="3485" w:type="dxa"/>
+            <w:tcW w:w="4855" w:type="dxa"/>
+          </w:tcPr>
+          <w:p>
+            <w:pPr>
+              <w:pStyle w:val="a3"/>
+              <w:numPr>
+                <w:ilvl w:val="0"/>
+                <w:numId w:val="21"/>
+              </w:numPr>
+              <w:ind w:left="315"/>
+              <w:rPr>
+                <w:rFonts w:ascii="Times New Roman" w:hAnsi="Times New Roman" w:cs="Times New Roman"/>
+                <w:sz w:val="24"/>
+                <w:szCs w:val="24"/>
+              </w:rPr>
+            </w:pPr>
+            <w:r>
+              <w:rPr>
+                <w:rFonts w:ascii="Times New Roman" w:hAnsi="Times New Roman" w:cs="Times New Roman"/>
+                <w:sz w:val="24"/>
+                <w:szCs w:val="24"/>
+              </w:rPr>
+              <w:t xml:space="preserve">Зайти на главную страницу </w:t>
+            </w:r>
+          </w:p>
+          <w:p>
+            <w:pPr>
+              <w:pStyle w:val="a3"/>
+              <w:numPr>
+                <w:ilvl w:val="0"/>
+                <w:numId w:val="21"/>
+              </w:numPr>
+              <w:ind w:left="315"/>
+              <w:rPr>
+                <w:rFonts w:ascii="Times New Roman" w:hAnsi="Times New Roman" w:cs="Times New Roman"/>
+                <w:sz w:val="24"/>
+                <w:szCs w:val="24"/>
+              </w:rPr>
+            </w:pPr>
+            <w:r>
+              <w:rPr>
+                <w:rFonts w:ascii="Times New Roman" w:hAnsi="Times New Roman" w:cs="Times New Roman"/>
+                <w:sz w:val="24"/>
+                <w:szCs w:val="24"/>
+              </w:rPr>
+              <w:t>Пролистать до нижней части страницы</w:t>
+            </w:r>
+          </w:p>
+          <w:p>
+            <w:pPr>
+              <w:pStyle w:val="a3"/>
+              <w:numPr>
+                <w:ilvl w:val="0"/>
+                <w:numId w:val="21"/>
+              </w:numPr>
+              <w:ind w:left="315"/>
+              <w:rPr>
+                <w:rFonts w:ascii="Times New Roman" w:hAnsi="Times New Roman" w:cs="Times New Roman"/>
+                <w:sz w:val="24"/>
+                <w:szCs w:val="24"/>
+              </w:rPr>
+            </w:pPr>
+            <w:r>
+              <w:rPr>
+                <w:rFonts w:ascii="Times New Roman" w:hAnsi="Times New Roman" w:cs="Times New Roman"/>
+                <w:sz w:val="24"/>
+                <w:szCs w:val="24"/>
+              </w:rPr>
+              <w:t>Перейти по ссылке «Популярные разделы»</w:t>
+            </w:r>
+          </w:p>
+          <w:p>
+            <w:pPr>
+              <w:pStyle w:val="a3"/>
+              <w:numPr>
+                <w:ilvl w:val="0"/>
+                <w:numId w:val="21"/>
+              </w:numPr>
+              <w:ind w:left="315"/>
+              <w:rPr>
+                <w:rFonts w:ascii="Times New Roman" w:hAnsi="Times New Roman" w:cs="Times New Roman"/>
+                <w:sz w:val="24"/>
+                <w:szCs w:val="24"/>
+              </w:rPr>
+            </w:pPr>
+            <w:r>
+              <w:rPr>
+                <w:rFonts w:ascii="Times New Roman" w:hAnsi="Times New Roman" w:cs="Times New Roman"/>
+                <w:sz w:val="24"/>
+                <w:szCs w:val="24"/>
+              </w:rPr>
+              <w:t>Выбрать подразделе «Скидки и акции» выбрать каталог нужного города</w:t>
+            </w:r>
+          </w:p>
+        </w:tc>
+        <w:tc>
+          <w:tcPr>
+            <w:tcW w:w="3486" w:type="dxa"/>
+          </w:tcPr>
+          <w:p>
+            <w:pPr>
+              <w:rPr>
+                <w:rFonts w:ascii="Times New Roman" w:hAnsi="Times New Roman" w:cs="Times New Roman"/>
+                <w:sz w:val="24"/>
+                <w:szCs w:val="24"/>
+              </w:rPr>
+            </w:pPr>
+            <w:r>
+              <w:rPr>
+                <w:rFonts w:ascii="Times New Roman" w:hAnsi="Times New Roman" w:cs="Times New Roman"/>
+                <w:sz w:val="24"/>
+                <w:szCs w:val="24"/>
+              </w:rPr>
+              <w:t>Пользователь видит страницу с каталогов товаров в выбранном городе</w:t>
+            </w:r>
+          </w:p>
+        </w:tc>
+      </w:tr>
+    </w:tbl>
+    <w:p>
+      <w:pPr>
+        <w:tabs>
+          <w:tab w:val="left" w:pos="2304"/>
+        </w:tabs>
+        <w:rPr>
+          <w:rFonts w:ascii="Times New Roman" w:hAnsi="Times New Roman" w:cs="Times New Roman"/>
+          <w:sz w:val="24"/>
+          <w:szCs w:val="24"/>
+        </w:rPr>
+      </w:pPr>
+    </w:p>
+    <w:tbl>
+      <w:tblPr>
+        <w:tblStyle w:val="a7"/>
+        <w:tblW w:w="0" w:type="auto"/>
+        <w:jc w:val="center"/>
+        <w:tblLook w:val="04A0" w:firstRow="1" w:lastRow="0" w:firstColumn="1" w:lastColumn="0" w:noHBand="0" w:noVBand="1"/>
+      </w:tblPr>
+      <w:tblGrid>
+        <w:gridCol w:w="4855"/>
+        <w:gridCol w:w="3489"/>
+      </w:tblGrid>
+      <w:tr>
+        <w:trPr>
+          <w:jc w:val="center"/>
+        </w:trPr>
+        <w:tc>
+          <w:tcPr>
+            <w:tcW w:w="8344" w:type="dxa"/>
+            <w:gridSpan w:val="2"/>
+          </w:tcPr>
+          <w:p>
+            <w:pPr>
+              <w:jc w:val="center"/>
+              <w:rPr>
+                <w:rFonts w:ascii="Times New Roman" w:hAnsi="Times New Roman" w:cs="Times New Roman"/>
+                <w:sz w:val="24"/>
+                <w:szCs w:val="24"/>
+              </w:rPr>
+            </w:pPr>
+            <w:r>
+              <w:rPr>
+                <w:rFonts w:ascii="Times New Roman" w:hAnsi="Times New Roman" w:cs="Times New Roman"/>
+                <w:b/>
+                <w:bCs/>
+                <w:sz w:val="24"/>
+                <w:szCs w:val="24"/>
+              </w:rPr>
+              <w:t>Просмотр популярных разделов: категория «Города»</w:t>
+            </w:r>
+          </w:p>
+        </w:tc>
+      </w:tr>
+      <w:tr>
+        <w:trPr>
+          <w:jc w:val="center"/>
+        </w:trPr>
+        <w:tc>
+          <w:tcPr>
+            <w:tcW w:w="4855" w:type="dxa"/>
           </w:tcPr>
           <w:p>
             <w:pPr>
@@ -5620,8 +5964,18 @@
                 <w:sz w:val="24"/>
                 <w:szCs w:val="24"/>
               </w:rPr>
-              <w:t>Пользователь видит страницу со списком магазинов в выбранном городе и Яндекс.карту</w:t>
-            </w:r>
+              <w:t xml:space="preserve">Пользователь видит страницу со списком магазинов в выбранном городе и </w:t>
+            </w:r>
+            <w:proofErr w:type="spellStart"/>
+            <w:r>
+              <w:rPr>
+                <w:rFonts w:ascii="Times New Roman" w:hAnsi="Times New Roman" w:cs="Times New Roman"/>
+                <w:sz w:val="24"/>
+                <w:szCs w:val="24"/>
+              </w:rPr>
+              <w:t>Яндекс.карту</w:t>
+            </w:r>
+            <w:proofErr w:type="spellEnd"/>
           </w:p>
         </w:tc>
       </w:tr>
@@ -5642,7 +5996,7 @@
       <w:pPr>
         <w:pStyle w:val="1"/>
       </w:pPr>
-      <w:bookmarkStart w:id="4" w:name="_Toc54962677"/>
+      <w:bookmarkStart w:id="4" w:name="_Toc55032261"/>
       <w:r>
         <w:lastRenderedPageBreak/>
         <w:t>Результаты тестирования</w:t>
@@ -5744,29 +6098,16 @@
                                 <w:pStyle w:val="a6"/>
                               </w:pPr>
                               <w:r>
-                                <w:t>Р</w:t>
+                                <w:t xml:space="preserve">Рис. </w:t>
                               </w:r>
-                              <w:r>
-                                <w:t xml:space="preserve">ис. </w:t>
-                              </w:r>
-                              <w:r>
-                                <w:fldChar w:fldCharType="begin"/>
-                              </w:r>
-                              <w:r>
-                                <w:instrText xml:space="preserve"> SEQ Рис. \* ARABIC </w:instrText>
-                              </w:r>
-                              <w:r>
-                                <w:fldChar w:fldCharType="separate"/>
-                              </w:r>
-                              <w:r>
-                                <w:rPr>
-                                  <w:noProof/>
-                                </w:rPr>
-                                <w:t>1</w:t>
-                              </w:r>
-                              <w:r>
-                                <w:fldChar w:fldCharType="end"/>
-                              </w:r>
+                              <w:fldSimple w:instr=" SEQ Рис. \* ARABIC ">
+                                <w:r>
+                                  <w:rPr>
+                                    <w:noProof/>
+                                  </w:rPr>
+                                  <w:t>1</w:t>
+                                </w:r>
+                              </w:fldSimple>
                               <w:r>
                                 <w:t xml:space="preserve"> Скрин результатов тестирования,</w:t>
                               </w:r>
@@ -5777,9 +6118,11 @@
                               <w:r>
                                 <w:t xml:space="preserve"> </w:t>
                               </w:r>
+                              <w:proofErr w:type="spellStart"/>
                               <w:r>
                                 <w:t>WebDriver</w:t>
                               </w:r>
+                              <w:proofErr w:type="spellEnd"/>
                               <w:r>
                                 <w:t>-а</w:t>
                               </w:r>
@@ -5834,29 +6177,16 @@
                           <w:pStyle w:val="a6"/>
                         </w:pPr>
                         <w:r>
-                          <w:t>Р</w:t>
+                          <w:t xml:space="preserve">Рис. </w:t>
                         </w:r>
-                        <w:r>
-                          <w:t xml:space="preserve">ис. </w:t>
-                        </w:r>
-                        <w:r>
-                          <w:fldChar w:fldCharType="begin"/>
-                        </w:r>
-                        <w:r>
-                          <w:instrText xml:space="preserve"> SEQ Рис. \* ARABIC </w:instrText>
-                        </w:r>
-                        <w:r>
-                          <w:fldChar w:fldCharType="separate"/>
-                        </w:r>
-                        <w:r>
-                          <w:rPr>
-                            <w:noProof/>
-                          </w:rPr>
-                          <w:t>1</w:t>
-                        </w:r>
-                        <w:r>
-                          <w:fldChar w:fldCharType="end"/>
-                        </w:r>
+                        <w:fldSimple w:instr=" SEQ Рис. \* ARABIC ">
+                          <w:r>
+                            <w:rPr>
+                              <w:noProof/>
+                            </w:rPr>
+                            <w:t>1</w:t>
+                          </w:r>
+                        </w:fldSimple>
                         <w:r>
                           <w:t xml:space="preserve"> Скрин результатов тестирования,</w:t>
                         </w:r>
@@ -5867,9 +6197,11 @@
                         <w:r>
                           <w:t xml:space="preserve"> </w:t>
                         </w:r>
+                        <w:proofErr w:type="spellStart"/>
                         <w:r>
                           <w:t>WebDriver</w:t>
                         </w:r>
+                        <w:proofErr w:type="spellEnd"/>
                         <w:r>
                           <w:t>-а</w:t>
                         </w:r>
@@ -5885,6 +6217,9 @@
         </mc:AlternateContent>
       </w:r>
       <w:r>
+        <w:rPr>
+          <w:noProof/>
+        </w:rPr>
         <w:drawing>
           <wp:inline distT="0" distB="0" distL="0" distR="0" wp14:anchorId="2D838AF1" wp14:editId="1BFCB83A">
             <wp:extent cx="1752600" cy="3649589"/>
@@ -5936,24 +6271,14 @@
       <w:r>
         <w:t xml:space="preserve">Рис. </w:t>
       </w:r>
-      <w:r>
-        <w:fldChar w:fldCharType="begin"/>
-      </w:r>
-      <w:r>
-        <w:instrText xml:space="preserve"> SEQ Рис. \* ARABIC </w:instrText>
-      </w:r>
-      <w:r>
-        <w:fldChar w:fldCharType="separate"/>
-      </w:r>
-      <w:r>
-        <w:rPr>
-          <w:noProof/>
-        </w:rPr>
-        <w:t>2</w:t>
-      </w:r>
-      <w:r>
-        <w:fldChar w:fldCharType="end"/>
-      </w:r>
+      <w:fldSimple w:instr=" SEQ Рис. \* ARABIC ">
+        <w:r>
+          <w:rPr>
+            <w:noProof/>
+          </w:rPr>
+          <w:t>2</w:t>
+        </w:r>
+      </w:fldSimple>
       <w:r>
         <w:t xml:space="preserve"> Результаты тестирования в </w:t>
       </w:r>
@@ -5989,12 +6314,14 @@
       <w:r>
         <w:t>“</w:t>
       </w:r>
+      <w:proofErr w:type="spellStart"/>
       <w:r>
         <w:rPr>
           <w:lang w:val="en-US"/>
         </w:rPr>
         <w:t>goToInstargamPage</w:t>
       </w:r>
+      <w:proofErr w:type="spellEnd"/>
       <w:r>
         <w:t>”</w:t>
       </w:r>
@@ -6013,12 +6340,20 @@
       <w:pPr>
         <w:pStyle w:val="1"/>
       </w:pPr>
-      <w:r>
-        <w:t xml:space="preserve">Код тестов </w:t>
+      <w:bookmarkStart w:id="5" w:name="_Toc55032262"/>
+      <w:r>
+        <w:t>Код тестов</w:t>
+      </w:r>
+      <w:bookmarkEnd w:id="5"/>
+      <w:r>
+        <w:t xml:space="preserve"> </w:t>
       </w:r>
     </w:p>
     <w:p>
       <w:r>
+        <w:rPr>
+          <w:noProof/>
+        </w:rPr>
         <w:drawing>
           <wp:anchor distT="0" distB="0" distL="114300" distR="114300" simplePos="0" relativeHeight="251661312" behindDoc="0" locked="0" layoutInCell="1" allowOverlap="1" wp14:anchorId="5AD5C27A" wp14:editId="4D6EF203">
             <wp:simplePos x="0" y="0"/>
@@ -6073,9 +6408,7 @@
         <w:t>https://github.com/AnastasiyaSmirnova/TPO_lab3</w:t>
       </w:r>
     </w:p>
-    <w:p>
-      <w:bookmarkStart w:id="5" w:name="_Toc54962678"/>
-    </w:p>
+    <w:p/>
     <w:p/>
     <w:p/>
     <w:p/>
@@ -6083,10 +6416,11 @@
       <w:pPr>
         <w:pStyle w:val="1"/>
       </w:pPr>
+      <w:bookmarkStart w:id="6" w:name="_Toc55032263"/>
       <w:r>
         <w:t>Вывод</w:t>
       </w:r>
-      <w:bookmarkEnd w:id="5"/>
+      <w:bookmarkEnd w:id="6"/>
     </w:p>
     <w:p>
       <w:pPr>
@@ -6126,12 +6460,14 @@
       <w:r>
         <w:t xml:space="preserve">, а затем запущены в браузерах </w:t>
       </w:r>
+      <w:proofErr w:type="spellStart"/>
       <w:r>
         <w:rPr>
           <w:lang w:val="en-US"/>
         </w:rPr>
         <w:t>GoogleChrome</w:t>
       </w:r>
+      <w:proofErr w:type="spellEnd"/>
       <w:r>
         <w:t xml:space="preserve"> </w:t>
       </w:r>
@@ -6157,7 +6493,15 @@
         <w:t>WebDriver</w:t>
       </w:r>
       <w:r>
-        <w:t xml:space="preserve">-ов. </w:t>
+        <w:t>-</w:t>
+      </w:r>
+      <w:proofErr w:type="spellStart"/>
+      <w:r>
+        <w:t>ов</w:t>
+      </w:r>
+      <w:proofErr w:type="spellEnd"/>
+      <w:r>
+        <w:t xml:space="preserve">. </w:t>
       </w:r>
     </w:p>
     <w:sectPr>
@@ -6207,6 +6551,7 @@
         <w:docPartUnique/>
       </w:docPartObj>
     </w:sdtPr>
+    <w:sdtEndPr/>
     <w:sdtContent>
       <w:p>
         <w:pPr>

</xml_diff>